<commit_message>
10-10-2024, work with Async, Promisses and add assignment of OOP
</commit_message>
<xml_diff>
--- a/JS/Assignments/Assignment - Events.docx
+++ b/JS/Assignments/Assignment - Events.docx
@@ -86,15 +86,7 @@
         <w:ind w:left="1080"/>
       </w:pPr>
       <w:r>
-        <w:t>&lt;button id="</w:t>
-      </w:r>
-      <w:proofErr w:type="spellStart"/>
-      <w:r>
-        <w:t>myButton</w:t>
-      </w:r>
-      <w:proofErr w:type="spellEnd"/>
-      <w:r>
-        <w:t>"&gt;Click Me&lt;/button&gt;</w:t>
+        <w:t>&lt;button id="myButton"&gt;Click Me&lt;/button&gt;</w:t>
       </w:r>
     </w:p>
     <w:p>
@@ -133,15 +125,7 @@
         </w:numPr>
       </w:pPr>
       <w:r>
-        <w:t xml:space="preserve">Create a &lt;div&gt; that changes its background </w:t>
-      </w:r>
-      <w:proofErr w:type="spellStart"/>
-      <w:r>
-        <w:t>color</w:t>
-      </w:r>
-      <w:proofErr w:type="spellEnd"/>
-      <w:r>
-        <w:t xml:space="preserve"> when the mouse hovers over it and resets when the mouse leaves.</w:t>
+        <w:t>Create a &lt;div&gt; that changes its background color when the mouse hovers over it and resets when the mouse leaves.</w:t>
       </w:r>
     </w:p>
     <w:p>
@@ -354,15 +338,7 @@
         </w:numPr>
       </w:pPr>
       <w:r>
-        <w:t xml:space="preserve">Create a custom event called </w:t>
-      </w:r>
-      <w:proofErr w:type="spellStart"/>
-      <w:r>
-        <w:t>customClick</w:t>
-      </w:r>
-      <w:proofErr w:type="spellEnd"/>
-      <w:r>
-        <w:t xml:space="preserve"> that fires when a user clicks a button. When the custom event is triggered, log "Custom Event Triggered!" in the console.</w:t>
+        <w:t>Create a custom event called customClick that fires when a user clicks a button. When the custom event is triggered, log "Custom Event Triggered!" in the console.</w:t>
       </w:r>
     </w:p>
     <w:p>
@@ -499,15 +475,7 @@
         </w:numPr>
       </w:pPr>
       <w:r>
-        <w:t xml:space="preserve">Add a mouseover event to a paragraph that changes its background </w:t>
-      </w:r>
-      <w:proofErr w:type="spellStart"/>
-      <w:r>
-        <w:t>color</w:t>
-      </w:r>
-      <w:proofErr w:type="spellEnd"/>
-      <w:r>
-        <w:t xml:space="preserve"> to yellow.</w:t>
+        <w:t>Add a mouseover event to a paragraph that changes its background color to yellow.</w:t>
       </w:r>
     </w:p>
     <w:p>
@@ -607,15 +575,7 @@
         </w:numPr>
       </w:pPr>
       <w:r>
-        <w:t xml:space="preserve">Create nested div elements with different background </w:t>
-      </w:r>
-      <w:proofErr w:type="spellStart"/>
-      <w:r>
-        <w:t>colors</w:t>
-      </w:r>
-      <w:proofErr w:type="spellEnd"/>
-      <w:r>
-        <w:t>.</w:t>
+        <w:t>Create nested div elements with different background colors.</w:t>
       </w:r>
     </w:p>
     <w:p>
@@ -653,23 +613,7 @@
           <w:b/>
           <w:bCs/>
         </w:rPr>
-        <w:t xml:space="preserve">Preventing Default </w:t>
-      </w:r>
-      <w:proofErr w:type="spellStart"/>
-      <w:r>
-        <w:rPr>
-          <w:b/>
-          <w:bCs/>
-        </w:rPr>
-        <w:t>Behavior</w:t>
-      </w:r>
-      <w:proofErr w:type="spellEnd"/>
-      <w:r>
-        <w:rPr>
-          <w:b/>
-          <w:bCs/>
-        </w:rPr>
-        <w:t>:</w:t>
+        <w:t>Preventing Default Behavior:</w:t>
       </w:r>
     </w:p>
     <w:p>
@@ -717,15 +661,7 @@
         </w:numPr>
       </w:pPr>
       <w:r>
-        <w:t xml:space="preserve">Create a list with 5 items. Instead of adding an event listener to each list item, attach a single event listener to the parent </w:t>
-      </w:r>
-      <w:proofErr w:type="spellStart"/>
-      <w:r>
-        <w:t>ul</w:t>
-      </w:r>
-      <w:proofErr w:type="spellEnd"/>
-      <w:r>
-        <w:t xml:space="preserve"> and log the clicked item's text.</w:t>
+        <w:t>Create a list with 5 items. Instead of adding an event listener to each list item, attach a single event listener to the parent ul and log the clicked item's text.</w:t>
       </w:r>
     </w:p>
     <w:p>
@@ -784,17 +720,7 @@
         </w:numPr>
       </w:pPr>
       <w:r>
-        <w:t xml:space="preserve">Use </w:t>
-      </w:r>
-      <w:proofErr w:type="spellStart"/>
-      <w:proofErr w:type="gramStart"/>
-      <w:r>
-        <w:t>event.stopPropagation</w:t>
-      </w:r>
-      <w:proofErr w:type="spellEnd"/>
-      <w:proofErr w:type="gramEnd"/>
-      <w:r>
-        <w:t>() to stop the event from propagating to the div when the button is clicked.</w:t>
+        <w:t>Use event.stopPropagation() to stop the event from propagating to the div when the button is clicked.</w:t>
       </w:r>
     </w:p>
     <w:p>
@@ -820,15 +746,7 @@
         </w:numPr>
       </w:pPr>
       <w:r>
-        <w:t xml:space="preserve">Create an input field that changes its border </w:t>
-      </w:r>
-      <w:proofErr w:type="spellStart"/>
-      <w:r>
-        <w:t>color</w:t>
-      </w:r>
-      <w:proofErr w:type="spellEnd"/>
-      <w:r>
-        <w:t xml:space="preserve"> to green when focused and back to red when blurred.</w:t>
+        <w:t>Create an input field that changes its border color to green when focused and back to red when blurred.</w:t>
       </w:r>
     </w:p>
     <w:p>
@@ -858,6 +776,1284 @@
       </w:r>
     </w:p>
     <w:p/>
+    <w:p/>
+    <w:p>
+      <w:pPr>
+        <w:rPr>
+          <w:b/>
+          <w:bCs/>
+        </w:rPr>
+      </w:pPr>
+      <w:r>
+        <w:rPr>
+          <w:b/>
+          <w:bCs/>
+        </w:rPr>
+        <w:t>JavaScript Events Assignment</w:t>
+      </w:r>
+    </w:p>
+    <w:p>
+      <w:r>
+        <w:pict w14:anchorId="137EC692">
+          <v:rect id="_x0000_i1051" style="width:0;height:1.5pt" o:hralign="center" o:hrstd="t" o:hr="t" fillcolor="#a0a0a0" stroked="f"/>
+        </w:pict>
+      </w:r>
+    </w:p>
+    <w:p>
+      <w:pPr>
+        <w:rPr>
+          <w:b/>
+          <w:bCs/>
+        </w:rPr>
+      </w:pPr>
+      <w:r>
+        <w:rPr>
+          <w:b/>
+          <w:bCs/>
+        </w:rPr>
+        <w:t>Part 1: Easy</w:t>
+      </w:r>
+    </w:p>
+    <w:p>
+      <w:pPr>
+        <w:rPr>
+          <w:b/>
+          <w:bCs/>
+        </w:rPr>
+      </w:pPr>
+      <w:r>
+        <w:rPr>
+          <w:b/>
+          <w:bCs/>
+        </w:rPr>
+        <w:t>1. Simple Click Event</w:t>
+      </w:r>
+    </w:p>
+    <w:p>
+      <w:pPr>
+        <w:numPr>
+          <w:ilvl w:val="0"/>
+          <w:numId w:val="10"/>
+        </w:numPr>
+      </w:pPr>
+      <w:r>
+        <w:rPr>
+          <w:b/>
+          <w:bCs/>
+        </w:rPr>
+        <w:t>Objective</w:t>
+      </w:r>
+      <w:r>
+        <w:t>: Write a function that changes the text of an HTML &lt;p&gt; element when a button is clicked.</w:t>
+      </w:r>
+    </w:p>
+    <w:p>
+      <w:pPr>
+        <w:numPr>
+          <w:ilvl w:val="0"/>
+          <w:numId w:val="10"/>
+        </w:numPr>
+      </w:pPr>
+      <w:r>
+        <w:rPr>
+          <w:b/>
+          <w:bCs/>
+        </w:rPr>
+        <w:t>Instructions</w:t>
+      </w:r>
+      <w:r>
+        <w:t>:</w:t>
+      </w:r>
+    </w:p>
+    <w:p>
+      <w:pPr>
+        <w:numPr>
+          <w:ilvl w:val="1"/>
+          <w:numId w:val="10"/>
+        </w:numPr>
+      </w:pPr>
+      <w:r>
+        <w:t>Create a button with the text “Click Me” and a &lt;p&gt; element with some text.</w:t>
+      </w:r>
+    </w:p>
+    <w:p>
+      <w:pPr>
+        <w:numPr>
+          <w:ilvl w:val="1"/>
+          <w:numId w:val="10"/>
+        </w:numPr>
+      </w:pPr>
+      <w:r>
+        <w:t>When the button is clicked, the text inside the &lt;p&gt; element should change to “Button Clicked!”</w:t>
+      </w:r>
+    </w:p>
+    <w:p>
+      <w:r>
+        <w:t>html</w:t>
+      </w:r>
+    </w:p>
+    <w:p>
+      <w:r>
+        <w:t>Copy code</w:t>
+      </w:r>
+    </w:p>
+    <w:p>
+      <w:r>
+        <w:t>&lt;button id="myButton"&gt;Click Me&lt;/button&gt;</w:t>
+      </w:r>
+    </w:p>
+    <w:p>
+      <w:r>
+        <w:t>&lt;p id="text"&gt;This is some text&lt;/p&gt;</w:t>
+      </w:r>
+    </w:p>
+    <w:p/>
+    <w:p>
+      <w:r>
+        <w:t>&lt;script&gt;</w:t>
+      </w:r>
+    </w:p>
+    <w:p>
+      <w:r>
+        <w:t xml:space="preserve">  // Write the JavaScript code here</w:t>
+      </w:r>
+    </w:p>
+    <w:p>
+      <w:r>
+        <w:t>&lt;/script&gt;</w:t>
+      </w:r>
+    </w:p>
+    <w:p>
+      <w:pPr>
+        <w:rPr>
+          <w:b/>
+          <w:bCs/>
+        </w:rPr>
+      </w:pPr>
+      <w:r>
+        <w:rPr>
+          <w:b/>
+          <w:bCs/>
+        </w:rPr>
+        <w:t>2. Mouseover Event</w:t>
+      </w:r>
+    </w:p>
+    <w:p>
+      <w:pPr>
+        <w:numPr>
+          <w:ilvl w:val="0"/>
+          <w:numId w:val="11"/>
+        </w:numPr>
+      </w:pPr>
+      <w:r>
+        <w:rPr>
+          <w:b/>
+          <w:bCs/>
+        </w:rPr>
+        <w:t>Objective</w:t>
+      </w:r>
+      <w:r>
+        <w:t>: Change the background color of a &lt;div&gt; when the mouse hovers over it.</w:t>
+      </w:r>
+    </w:p>
+    <w:p>
+      <w:pPr>
+        <w:numPr>
+          <w:ilvl w:val="0"/>
+          <w:numId w:val="11"/>
+        </w:numPr>
+      </w:pPr>
+      <w:r>
+        <w:rPr>
+          <w:b/>
+          <w:bCs/>
+        </w:rPr>
+        <w:t>Instructions</w:t>
+      </w:r>
+      <w:r>
+        <w:t>:</w:t>
+      </w:r>
+    </w:p>
+    <w:p>
+      <w:pPr>
+        <w:numPr>
+          <w:ilvl w:val="1"/>
+          <w:numId w:val="11"/>
+        </w:numPr>
+      </w:pPr>
+      <w:r>
+        <w:t>Create a &lt;div&gt; with some text inside.</w:t>
+      </w:r>
+    </w:p>
+    <w:p>
+      <w:pPr>
+        <w:numPr>
+          <w:ilvl w:val="1"/>
+          <w:numId w:val="11"/>
+        </w:numPr>
+      </w:pPr>
+      <w:r>
+        <w:t>When the mouse enters the &lt;div&gt;, change its background color to blue.</w:t>
+      </w:r>
+    </w:p>
+    <w:p>
+      <w:pPr>
+        <w:numPr>
+          <w:ilvl w:val="1"/>
+          <w:numId w:val="11"/>
+        </w:numPr>
+      </w:pPr>
+      <w:r>
+        <w:t>When the mouse leaves, change it back to the original color.</w:t>
+      </w:r>
+    </w:p>
+    <w:p>
+      <w:r>
+        <w:t>html</w:t>
+      </w:r>
+    </w:p>
+    <w:p>
+      <w:r>
+        <w:t>Copy code</w:t>
+      </w:r>
+    </w:p>
+    <w:p>
+      <w:r>
+        <w:t>&lt;div id="hoverDiv"&gt;Hover over this div&lt;/div&gt;</w:t>
+      </w:r>
+    </w:p>
+    <w:p/>
+    <w:p>
+      <w:r>
+        <w:t>&lt;script&gt;</w:t>
+      </w:r>
+    </w:p>
+    <w:p>
+      <w:r>
+        <w:t xml:space="preserve">  // Write the JavaScript code here</w:t>
+      </w:r>
+    </w:p>
+    <w:p>
+      <w:r>
+        <w:t>&lt;/script&gt;</w:t>
+      </w:r>
+    </w:p>
+    <w:p>
+      <w:pPr>
+        <w:rPr>
+          <w:b/>
+          <w:bCs/>
+        </w:rPr>
+      </w:pPr>
+      <w:r>
+        <w:rPr>
+          <w:b/>
+          <w:bCs/>
+        </w:rPr>
+        <w:t>3. Input Event</w:t>
+      </w:r>
+    </w:p>
+    <w:p>
+      <w:pPr>
+        <w:numPr>
+          <w:ilvl w:val="0"/>
+          <w:numId w:val="12"/>
+        </w:numPr>
+      </w:pPr>
+      <w:r>
+        <w:rPr>
+          <w:b/>
+          <w:bCs/>
+        </w:rPr>
+        <w:t>Objective</w:t>
+      </w:r>
+      <w:r>
+        <w:t>: Capture user input from a text field and display it in real-time.</w:t>
+      </w:r>
+    </w:p>
+    <w:p>
+      <w:pPr>
+        <w:numPr>
+          <w:ilvl w:val="0"/>
+          <w:numId w:val="12"/>
+        </w:numPr>
+      </w:pPr>
+      <w:r>
+        <w:rPr>
+          <w:b/>
+          <w:bCs/>
+        </w:rPr>
+        <w:t>Instructions</w:t>
+      </w:r>
+      <w:r>
+        <w:t>:</w:t>
+      </w:r>
+    </w:p>
+    <w:p>
+      <w:pPr>
+        <w:numPr>
+          <w:ilvl w:val="1"/>
+          <w:numId w:val="12"/>
+        </w:numPr>
+      </w:pPr>
+      <w:r>
+        <w:t>Create an input field and a &lt;p&gt; element.</w:t>
+      </w:r>
+    </w:p>
+    <w:p>
+      <w:pPr>
+        <w:numPr>
+          <w:ilvl w:val="1"/>
+          <w:numId w:val="12"/>
+        </w:numPr>
+      </w:pPr>
+      <w:r>
+        <w:t>As the user types into the input field, display the value inside the &lt;p&gt; element in real-time.</w:t>
+      </w:r>
+    </w:p>
+    <w:p>
+      <w:r>
+        <w:t>html</w:t>
+      </w:r>
+    </w:p>
+    <w:p>
+      <w:r>
+        <w:t>Copy code</w:t>
+      </w:r>
+    </w:p>
+    <w:p>
+      <w:r>
+        <w:t>&lt;input type="text" id="inputField" placeholder="Type something here"&gt;</w:t>
+      </w:r>
+    </w:p>
+    <w:p>
+      <w:r>
+        <w:t>&lt;p id="displayText"&gt;&lt;/p&gt;</w:t>
+      </w:r>
+    </w:p>
+    <w:p/>
+    <w:p>
+      <w:r>
+        <w:t>&lt;script&gt;</w:t>
+      </w:r>
+    </w:p>
+    <w:p>
+      <w:r>
+        <w:t xml:space="preserve">  // Write the JavaScript code here</w:t>
+      </w:r>
+    </w:p>
+    <w:p>
+      <w:r>
+        <w:t>&lt;/script&gt;</w:t>
+      </w:r>
+    </w:p>
+    <w:p>
+      <w:r>
+        <w:pict w14:anchorId="019484D7">
+          <v:rect id="_x0000_i1052" style="width:0;height:1.5pt" o:hralign="center" o:hrstd="t" o:hr="t" fillcolor="#a0a0a0" stroked="f"/>
+        </w:pict>
+      </w:r>
+    </w:p>
+    <w:p>
+      <w:pPr>
+        <w:rPr>
+          <w:b/>
+          <w:bCs/>
+        </w:rPr>
+      </w:pPr>
+      <w:r>
+        <w:rPr>
+          <w:b/>
+          <w:bCs/>
+        </w:rPr>
+        <w:t>Part 2: Medium</w:t>
+      </w:r>
+    </w:p>
+    <w:p>
+      <w:pPr>
+        <w:rPr>
+          <w:b/>
+          <w:bCs/>
+        </w:rPr>
+      </w:pPr>
+      <w:r>
+        <w:rPr>
+          <w:b/>
+          <w:bCs/>
+        </w:rPr>
+        <w:t>4. Keydown Event</w:t>
+      </w:r>
+    </w:p>
+    <w:p>
+      <w:pPr>
+        <w:numPr>
+          <w:ilvl w:val="0"/>
+          <w:numId w:val="13"/>
+        </w:numPr>
+      </w:pPr>
+      <w:r>
+        <w:rPr>
+          <w:b/>
+          <w:bCs/>
+        </w:rPr>
+        <w:t>Objective</w:t>
+      </w:r>
+      <w:r>
+        <w:t>: Detect key presses and display the key that was pressed.</w:t>
+      </w:r>
+    </w:p>
+    <w:p>
+      <w:pPr>
+        <w:numPr>
+          <w:ilvl w:val="0"/>
+          <w:numId w:val="13"/>
+        </w:numPr>
+      </w:pPr>
+      <w:r>
+        <w:rPr>
+          <w:b/>
+          <w:bCs/>
+        </w:rPr>
+        <w:t>Instructions</w:t>
+      </w:r>
+      <w:r>
+        <w:t>:</w:t>
+      </w:r>
+    </w:p>
+    <w:p>
+      <w:pPr>
+        <w:numPr>
+          <w:ilvl w:val="1"/>
+          <w:numId w:val="13"/>
+        </w:numPr>
+      </w:pPr>
+      <w:r>
+        <w:t>Add an event listener that listens for any key press.</w:t>
+      </w:r>
+    </w:p>
+    <w:p>
+      <w:pPr>
+        <w:numPr>
+          <w:ilvl w:val="1"/>
+          <w:numId w:val="13"/>
+        </w:numPr>
+      </w:pPr>
+      <w:r>
+        <w:t>Display the key pressed in a &lt;p&gt; element.</w:t>
+      </w:r>
+    </w:p>
+    <w:p>
+      <w:r>
+        <w:t>html</w:t>
+      </w:r>
+    </w:p>
+    <w:p>
+      <w:r>
+        <w:t>Copy code</w:t>
+      </w:r>
+    </w:p>
+    <w:p>
+      <w:r>
+        <w:t>&lt;p&gt;Press any key:&lt;/p&gt;</w:t>
+      </w:r>
+    </w:p>
+    <w:p>
+      <w:r>
+        <w:t>&lt;p id="keyPressed"&gt;Key Pressed: &lt;/p&gt;</w:t>
+      </w:r>
+    </w:p>
+    <w:p/>
+    <w:p>
+      <w:r>
+        <w:t>&lt;script&gt;</w:t>
+      </w:r>
+    </w:p>
+    <w:p>
+      <w:r>
+        <w:t xml:space="preserve">  // Write the JavaScript code here</w:t>
+      </w:r>
+    </w:p>
+    <w:p>
+      <w:r>
+        <w:t>&lt;/script&gt;</w:t>
+      </w:r>
+    </w:p>
+    <w:p>
+      <w:pPr>
+        <w:rPr>
+          <w:b/>
+          <w:bCs/>
+        </w:rPr>
+      </w:pPr>
+      <w:r>
+        <w:rPr>
+          <w:b/>
+          <w:bCs/>
+        </w:rPr>
+        <w:t>5. Form Submit Event</w:t>
+      </w:r>
+    </w:p>
+    <w:p>
+      <w:pPr>
+        <w:numPr>
+          <w:ilvl w:val="0"/>
+          <w:numId w:val="14"/>
+        </w:numPr>
+      </w:pPr>
+      <w:r>
+        <w:rPr>
+          <w:b/>
+          <w:bCs/>
+        </w:rPr>
+        <w:t>Objective</w:t>
+      </w:r>
+      <w:r>
+        <w:t>: Prevent the default form submission and display the form data without reloading the page.</w:t>
+      </w:r>
+    </w:p>
+    <w:p>
+      <w:pPr>
+        <w:numPr>
+          <w:ilvl w:val="0"/>
+          <w:numId w:val="14"/>
+        </w:numPr>
+      </w:pPr>
+      <w:r>
+        <w:rPr>
+          <w:b/>
+          <w:bCs/>
+        </w:rPr>
+        <w:t>Instructions</w:t>
+      </w:r>
+      <w:r>
+        <w:t>:</w:t>
+      </w:r>
+    </w:p>
+    <w:p>
+      <w:pPr>
+        <w:numPr>
+          <w:ilvl w:val="1"/>
+          <w:numId w:val="14"/>
+        </w:numPr>
+      </w:pPr>
+      <w:r>
+        <w:t>Create a form with an input field for the user's name and a submit button.</w:t>
+      </w:r>
+    </w:p>
+    <w:p>
+      <w:pPr>
+        <w:numPr>
+          <w:ilvl w:val="1"/>
+          <w:numId w:val="14"/>
+        </w:numPr>
+      </w:pPr>
+      <w:r>
+        <w:t>On form submission, prevent the default action and display the entered name below the form without refreshing the page.</w:t>
+      </w:r>
+    </w:p>
+    <w:p>
+      <w:r>
+        <w:t>html</w:t>
+      </w:r>
+    </w:p>
+    <w:p>
+      <w:r>
+        <w:t>Copy code</w:t>
+      </w:r>
+    </w:p>
+    <w:p>
+      <w:r>
+        <w:t>&lt;form id="nameForm"&gt;</w:t>
+      </w:r>
+    </w:p>
+    <w:p>
+      <w:r>
+        <w:t xml:space="preserve">  &lt;input type="text" id="nameInput" placeholder="Enter your name"&gt;</w:t>
+      </w:r>
+    </w:p>
+    <w:p>
+      <w:r>
+        <w:t xml:space="preserve">  &lt;button type="submit"&gt;Submit&lt;/button&gt;</w:t>
+      </w:r>
+    </w:p>
+    <w:p>
+      <w:r>
+        <w:t>&lt;/form&gt;</w:t>
+      </w:r>
+    </w:p>
+    <w:p>
+      <w:r>
+        <w:t>&lt;p id="nameDisplay"&gt;&lt;/p&gt;</w:t>
+      </w:r>
+    </w:p>
+    <w:p/>
+    <w:p>
+      <w:r>
+        <w:t>&lt;script&gt;</w:t>
+      </w:r>
+    </w:p>
+    <w:p>
+      <w:r>
+        <w:t xml:space="preserve">  // Write the JavaScript code here</w:t>
+      </w:r>
+    </w:p>
+    <w:p>
+      <w:r>
+        <w:t>&lt;/script&gt;</w:t>
+      </w:r>
+    </w:p>
+    <w:p>
+      <w:pPr>
+        <w:rPr>
+          <w:b/>
+          <w:bCs/>
+        </w:rPr>
+      </w:pPr>
+      <w:r>
+        <w:rPr>
+          <w:b/>
+          <w:bCs/>
+        </w:rPr>
+        <w:t>6. Toggle Button Event</w:t>
+      </w:r>
+    </w:p>
+    <w:p>
+      <w:pPr>
+        <w:numPr>
+          <w:ilvl w:val="0"/>
+          <w:numId w:val="15"/>
+        </w:numPr>
+      </w:pPr>
+      <w:r>
+        <w:rPr>
+          <w:b/>
+          <w:bCs/>
+        </w:rPr>
+        <w:t>Objective</w:t>
+      </w:r>
+      <w:r>
+        <w:t>: Create a button that toggles the visibility of a &lt;div&gt;.</w:t>
+      </w:r>
+    </w:p>
+    <w:p>
+      <w:pPr>
+        <w:numPr>
+          <w:ilvl w:val="0"/>
+          <w:numId w:val="15"/>
+        </w:numPr>
+      </w:pPr>
+      <w:r>
+        <w:rPr>
+          <w:b/>
+          <w:bCs/>
+        </w:rPr>
+        <w:t>Instructions</w:t>
+      </w:r>
+      <w:r>
+        <w:t>:</w:t>
+      </w:r>
+    </w:p>
+    <w:p>
+      <w:pPr>
+        <w:numPr>
+          <w:ilvl w:val="1"/>
+          <w:numId w:val="15"/>
+        </w:numPr>
+      </w:pPr>
+      <w:r>
+        <w:t>Create a &lt;div&gt; with some text and a button labeled “Show/Hide”.</w:t>
+      </w:r>
+    </w:p>
+    <w:p>
+      <w:pPr>
+        <w:numPr>
+          <w:ilvl w:val="1"/>
+          <w:numId w:val="15"/>
+        </w:numPr>
+      </w:pPr>
+      <w:r>
+        <w:t>When the button is clicked, toggle the visibility of the &lt;div&gt; (i.e., show or hide it).</w:t>
+      </w:r>
+    </w:p>
+    <w:p>
+      <w:r>
+        <w:t>html</w:t>
+      </w:r>
+    </w:p>
+    <w:p>
+      <w:r>
+        <w:t>Copy code</w:t>
+      </w:r>
+    </w:p>
+    <w:p>
+      <w:r>
+        <w:t>&lt;button id="toggleButton"&gt;Show/Hide&lt;/button&gt;</w:t>
+      </w:r>
+    </w:p>
+    <w:p>
+      <w:r>
+        <w:t>&lt;div id="contentDiv"&gt;This content will be toggled&lt;/div&gt;</w:t>
+      </w:r>
+    </w:p>
+    <w:p/>
+    <w:p>
+      <w:r>
+        <w:t>&lt;script&gt;</w:t>
+      </w:r>
+    </w:p>
+    <w:p>
+      <w:r>
+        <w:t xml:space="preserve">  // Write the JavaScript code here</w:t>
+      </w:r>
+    </w:p>
+    <w:p>
+      <w:r>
+        <w:t>&lt;/script&gt;</w:t>
+      </w:r>
+    </w:p>
+    <w:p>
+      <w:r>
+        <w:pict w14:anchorId="39B8EF9E">
+          <v:rect id="_x0000_i1053" style="width:0;height:1.5pt" o:hralign="center" o:hrstd="t" o:hr="t" fillcolor="#a0a0a0" stroked="f"/>
+        </w:pict>
+      </w:r>
+    </w:p>
+    <w:p>
+      <w:pPr>
+        <w:rPr>
+          <w:b/>
+          <w:bCs/>
+        </w:rPr>
+      </w:pPr>
+      <w:r>
+        <w:rPr>
+          <w:b/>
+          <w:bCs/>
+        </w:rPr>
+        <w:t>Part 3: Hard</w:t>
+      </w:r>
+    </w:p>
+    <w:p>
+      <w:pPr>
+        <w:rPr>
+          <w:b/>
+          <w:bCs/>
+        </w:rPr>
+      </w:pPr>
+      <w:r>
+        <w:rPr>
+          <w:b/>
+          <w:bCs/>
+        </w:rPr>
+        <w:t>7. Event Delegation</w:t>
+      </w:r>
+    </w:p>
+    <w:p>
+      <w:pPr>
+        <w:numPr>
+          <w:ilvl w:val="0"/>
+          <w:numId w:val="16"/>
+        </w:numPr>
+      </w:pPr>
+      <w:r>
+        <w:rPr>
+          <w:b/>
+          <w:bCs/>
+        </w:rPr>
+        <w:t>Objective</w:t>
+      </w:r>
+      <w:r>
+        <w:t>: Use event delegation to handle multiple buttons within a parent container.</w:t>
+      </w:r>
+    </w:p>
+    <w:p>
+      <w:pPr>
+        <w:numPr>
+          <w:ilvl w:val="0"/>
+          <w:numId w:val="16"/>
+        </w:numPr>
+      </w:pPr>
+      <w:r>
+        <w:rPr>
+          <w:b/>
+          <w:bCs/>
+        </w:rPr>
+        <w:t>Instructions</w:t>
+      </w:r>
+      <w:r>
+        <w:t>:</w:t>
+      </w:r>
+    </w:p>
+    <w:p>
+      <w:pPr>
+        <w:numPr>
+          <w:ilvl w:val="1"/>
+          <w:numId w:val="16"/>
+        </w:numPr>
+      </w:pPr>
+      <w:r>
+        <w:t>Create a &lt;div&gt; that contains 3 buttons.</w:t>
+      </w:r>
+    </w:p>
+    <w:p>
+      <w:pPr>
+        <w:numPr>
+          <w:ilvl w:val="1"/>
+          <w:numId w:val="16"/>
+        </w:numPr>
+      </w:pPr>
+      <w:r>
+        <w:t>Instead of adding a click event to each button individually, add an event listener to the &lt;div&gt;, and handle the clicks based on the button clicked (use event.target).</w:t>
+      </w:r>
+    </w:p>
+    <w:p>
+      <w:pPr>
+        <w:numPr>
+          <w:ilvl w:val="1"/>
+          <w:numId w:val="16"/>
+        </w:numPr>
+      </w:pPr>
+      <w:r>
+        <w:t>When a button is clicked, display which button was clicked.</w:t>
+      </w:r>
+    </w:p>
+    <w:p>
+      <w:r>
+        <w:t>html</w:t>
+      </w:r>
+    </w:p>
+    <w:p>
+      <w:r>
+        <w:t>Copy code</w:t>
+      </w:r>
+    </w:p>
+    <w:p>
+      <w:r>
+        <w:t>&lt;div id="buttonContainer"&gt;</w:t>
+      </w:r>
+    </w:p>
+    <w:p>
+      <w:r>
+        <w:t xml:space="preserve">  &lt;button class="myButton"&gt;Button 1&lt;/button&gt;</w:t>
+      </w:r>
+    </w:p>
+    <w:p>
+      <w:r>
+        <w:t xml:space="preserve">  &lt;button class="myButton"&gt;Button 2&lt;/button&gt;</w:t>
+      </w:r>
+    </w:p>
+    <w:p>
+      <w:r>
+        <w:t xml:space="preserve">  &lt;button class="myButton"&gt;Button 3&lt;/button&gt;</w:t>
+      </w:r>
+    </w:p>
+    <w:p>
+      <w:r>
+        <w:t>&lt;/div&gt;</w:t>
+      </w:r>
+    </w:p>
+    <w:p/>
+    <w:p>
+      <w:r>
+        <w:t>&lt;p id="buttonClicked"&gt;&lt;/p&gt;</w:t>
+      </w:r>
+    </w:p>
+    <w:p/>
+    <w:p>
+      <w:r>
+        <w:t>&lt;script&gt;</w:t>
+      </w:r>
+    </w:p>
+    <w:p>
+      <w:r>
+        <w:t xml:space="preserve">  // Write the JavaScript code here</w:t>
+      </w:r>
+    </w:p>
+    <w:p>
+      <w:r>
+        <w:t>&lt;/script&gt;</w:t>
+      </w:r>
+    </w:p>
+    <w:p>
+      <w:pPr>
+        <w:rPr>
+          <w:b/>
+          <w:bCs/>
+        </w:rPr>
+      </w:pPr>
+      <w:r>
+        <w:rPr>
+          <w:b/>
+          <w:bCs/>
+        </w:rPr>
+        <w:t>8. Drag and Drop Event</w:t>
+      </w:r>
+    </w:p>
+    <w:p>
+      <w:pPr>
+        <w:numPr>
+          <w:ilvl w:val="0"/>
+          <w:numId w:val="17"/>
+        </w:numPr>
+      </w:pPr>
+      <w:r>
+        <w:rPr>
+          <w:b/>
+          <w:bCs/>
+        </w:rPr>
+        <w:t>Objective</w:t>
+      </w:r>
+      <w:r>
+        <w:t>: Implement a drag-and-drop functionality.</w:t>
+      </w:r>
+    </w:p>
+    <w:p>
+      <w:pPr>
+        <w:numPr>
+          <w:ilvl w:val="0"/>
+          <w:numId w:val="17"/>
+        </w:numPr>
+      </w:pPr>
+      <w:r>
+        <w:rPr>
+          <w:b/>
+          <w:bCs/>
+        </w:rPr>
+        <w:t>Instructions</w:t>
+      </w:r>
+      <w:r>
+        <w:t>:</w:t>
+      </w:r>
+    </w:p>
+    <w:p>
+      <w:pPr>
+        <w:numPr>
+          <w:ilvl w:val="1"/>
+          <w:numId w:val="17"/>
+        </w:numPr>
+      </w:pPr>
+      <w:r>
+        <w:t>Create two &lt;div&gt; elements: one for the draggable item and another as the drop zone.</w:t>
+      </w:r>
+    </w:p>
+    <w:p>
+      <w:pPr>
+        <w:numPr>
+          <w:ilvl w:val="1"/>
+          <w:numId w:val="17"/>
+        </w:numPr>
+      </w:pPr>
+      <w:r>
+        <w:t>Allow the user to drag the item from one &lt;div&gt; to another using drag-and-drop events (dragstart, dragover, drop).</w:t>
+      </w:r>
+    </w:p>
+    <w:p>
+      <w:r>
+        <w:t>html</w:t>
+      </w:r>
+    </w:p>
+    <w:p>
+      <w:r>
+        <w:t>Copy code</w:t>
+      </w:r>
+    </w:p>
+    <w:p>
+      <w:r>
+        <w:t>&lt;div id="dragContainer"&gt;</w:t>
+      </w:r>
+    </w:p>
+    <w:p>
+      <w:r>
+        <w:t xml:space="preserve">  &lt;div id="dragItem" draggable="true"&gt;Drag Me!&lt;/div&gt;</w:t>
+      </w:r>
+    </w:p>
+    <w:p>
+      <w:r>
+        <w:t>&lt;/div&gt;</w:t>
+      </w:r>
+    </w:p>
+    <w:p>
+      <w:r>
+        <w:t>&lt;div id="dropZone"&gt;Drop Here&lt;/div&gt;</w:t>
+      </w:r>
+    </w:p>
+    <w:p/>
+    <w:p>
+      <w:r>
+        <w:t>&lt;script&gt;</w:t>
+      </w:r>
+    </w:p>
+    <w:p>
+      <w:r>
+        <w:t xml:space="preserve">  // Write the JavaScript code here</w:t>
+      </w:r>
+    </w:p>
+    <w:p>
+      <w:r>
+        <w:t>&lt;/script&gt;</w:t>
+      </w:r>
+    </w:p>
+    <w:p>
+      <w:pPr>
+        <w:rPr>
+          <w:b/>
+          <w:bCs/>
+        </w:rPr>
+      </w:pPr>
+      <w:r>
+        <w:rPr>
+          <w:b/>
+          <w:bCs/>
+        </w:rPr>
+        <w:t>9. Throttle Scroll Event</w:t>
+      </w:r>
+    </w:p>
+    <w:p>
+      <w:pPr>
+        <w:numPr>
+          <w:ilvl w:val="0"/>
+          <w:numId w:val="18"/>
+        </w:numPr>
+      </w:pPr>
+      <w:r>
+        <w:rPr>
+          <w:b/>
+          <w:bCs/>
+        </w:rPr>
+        <w:t>Objective</w:t>
+      </w:r>
+      <w:r>
+        <w:t>: Optimize a scroll event using throttling.</w:t>
+      </w:r>
+    </w:p>
+    <w:p>
+      <w:pPr>
+        <w:numPr>
+          <w:ilvl w:val="0"/>
+          <w:numId w:val="18"/>
+        </w:numPr>
+      </w:pPr>
+      <w:r>
+        <w:rPr>
+          <w:b/>
+          <w:bCs/>
+        </w:rPr>
+        <w:t>Instructions</w:t>
+      </w:r>
+      <w:r>
+        <w:t>:</w:t>
+      </w:r>
+    </w:p>
+    <w:p>
+      <w:pPr>
+        <w:numPr>
+          <w:ilvl w:val="1"/>
+          <w:numId w:val="18"/>
+        </w:numPr>
+      </w:pPr>
+      <w:r>
+        <w:t>Create a page with some content and a scrollable area.</w:t>
+      </w:r>
+    </w:p>
+    <w:p>
+      <w:pPr>
+        <w:numPr>
+          <w:ilvl w:val="1"/>
+          <w:numId w:val="18"/>
+        </w:numPr>
+      </w:pPr>
+      <w:r>
+        <w:t>Add an event listener for the scroll event but throttle the event so it doesn't fire continuously. Display the scroll position every time the event fires.</w:t>
+      </w:r>
+    </w:p>
+    <w:p>
+      <w:pPr>
+        <w:numPr>
+          <w:ilvl w:val="1"/>
+          <w:numId w:val="18"/>
+        </w:numPr>
+      </w:pPr>
+      <w:r>
+        <w:t>Use a throttling mechanism (either manually or using a utility like lodash.throttle).</w:t>
+      </w:r>
+    </w:p>
+    <w:p>
+      <w:r>
+        <w:t>html</w:t>
+      </w:r>
+    </w:p>
+    <w:p>
+      <w:r>
+        <w:t>Copy code</w:t>
+      </w:r>
+    </w:p>
+    <w:p>
+      <w:r>
+        <w:t>&lt;div id="scrollableContent" style="height: 400px; overflow: scroll;"&gt;</w:t>
+      </w:r>
+    </w:p>
+    <w:p>
+      <w:r>
+        <w:t xml:space="preserve">  &lt;!-- Add a large block of text or content here to make the area scrollable --&gt;</w:t>
+      </w:r>
+    </w:p>
+    <w:p>
+      <w:r>
+        <w:t>&lt;/div&gt;</w:t>
+      </w:r>
+    </w:p>
+    <w:p>
+      <w:r>
+        <w:t>&lt;p id="scrollPos"&gt;Scroll Position: 0&lt;/p&gt;</w:t>
+      </w:r>
+    </w:p>
+    <w:p/>
+    <w:p>
+      <w:r>
+        <w:t>&lt;script&gt;</w:t>
+      </w:r>
+    </w:p>
+    <w:p>
+      <w:r>
+        <w:t xml:space="preserve">  // Write the JavaScript code here (include throttling mechanism)</w:t>
+      </w:r>
+    </w:p>
+    <w:p>
+      <w:r>
+        <w:t>&lt;/script&gt;</w:t>
+      </w:r>
+    </w:p>
+    <w:p>
+      <w:r>
+        <w:pict w14:anchorId="06CD4D21">
+          <v:rect id="_x0000_i1054" style="width:0;height:1.5pt" o:hralign="center" o:hrstd="t" o:hr="t" fillcolor="#a0a0a0" stroked="f"/>
+        </w:pict>
+      </w:r>
+    </w:p>
+    <w:p>
+      <w:pPr>
+        <w:rPr>
+          <w:b/>
+          <w:bCs/>
+        </w:rPr>
+      </w:pPr>
+      <w:r>
+        <w:rPr>
+          <w:b/>
+          <w:bCs/>
+        </w:rPr>
+        <w:t>Bonus Challenge (Optional)</w:t>
+      </w:r>
+    </w:p>
+    <w:p>
+      <w:pPr>
+        <w:rPr>
+          <w:b/>
+          <w:bCs/>
+        </w:rPr>
+      </w:pPr>
+      <w:r>
+        <w:rPr>
+          <w:b/>
+          <w:bCs/>
+        </w:rPr>
+        <w:t>10. Custom Event</w:t>
+      </w:r>
+    </w:p>
+    <w:p>
+      <w:pPr>
+        <w:numPr>
+          <w:ilvl w:val="0"/>
+          <w:numId w:val="19"/>
+        </w:numPr>
+      </w:pPr>
+      <w:r>
+        <w:rPr>
+          <w:b/>
+          <w:bCs/>
+        </w:rPr>
+        <w:t>Objective</w:t>
+      </w:r>
+      <w:r>
+        <w:t>: Create and dispatch a custom event when a specific action occurs (e.g., a user clicks a button three times).</w:t>
+      </w:r>
+    </w:p>
+    <w:p>
+      <w:pPr>
+        <w:numPr>
+          <w:ilvl w:val="0"/>
+          <w:numId w:val="19"/>
+        </w:numPr>
+      </w:pPr>
+      <w:r>
+        <w:rPr>
+          <w:b/>
+          <w:bCs/>
+        </w:rPr>
+        <w:t>Instructions</w:t>
+      </w:r>
+      <w:r>
+        <w:t>:</w:t>
+      </w:r>
+    </w:p>
+    <w:p>
+      <w:pPr>
+        <w:numPr>
+          <w:ilvl w:val="1"/>
+          <w:numId w:val="19"/>
+        </w:numPr>
+      </w:pPr>
+      <w:r>
+        <w:t>Create a button that triggers a custom event after being clicked three times.</w:t>
+      </w:r>
+    </w:p>
+    <w:p>
+      <w:pPr>
+        <w:numPr>
+          <w:ilvl w:val="1"/>
+          <w:numId w:val="19"/>
+        </w:numPr>
+      </w:pPr>
+      <w:r>
+        <w:t>When the custom event is fired, display a message below the button.</w:t>
+      </w:r>
+    </w:p>
+    <w:p>
+      <w:r>
+        <w:t>html</w:t>
+      </w:r>
+    </w:p>
+    <w:p>
+      <w:r>
+        <w:t>Copy code</w:t>
+      </w:r>
+    </w:p>
+    <w:p>
+      <w:r>
+        <w:t>&lt;button id="customEventButton"&gt;Click Me&lt;/button&gt;</w:t>
+      </w:r>
+    </w:p>
+    <w:p>
+      <w:r>
+        <w:t>&lt;p id="customEventMessage"&gt;&lt;/p&gt;</w:t>
+      </w:r>
+    </w:p>
+    <w:p/>
+    <w:p>
+      <w:r>
+        <w:t>&lt;script&gt;</w:t>
+      </w:r>
+    </w:p>
+    <w:p>
+      <w:r>
+        <w:t xml:space="preserve">  // Write the JavaScript code here (handle custom event creation and dispatch)</w:t>
+      </w:r>
+    </w:p>
+    <w:p>
+      <w:r>
+        <w:t>&lt;/script&gt;</w:t>
+      </w:r>
+    </w:p>
     <w:p/>
     <w:sectPr>
       <w:pgSz w:w="11906" w:h="16838"/>
@@ -1106,6 +2302,586 @@
     </w:lvl>
   </w:abstractNum>
   <w:abstractNum w:abstractNumId="2" w15:restartNumberingAfterBreak="0">
+    <w:nsid w:val="121C614E"/>
+    <w:multiLevelType w:val="multilevel"/>
+    <w:tmpl w:val="687CF0CC"/>
+    <w:lvl w:ilvl="0">
+      <w:start w:val="1"/>
+      <w:numFmt w:val="bullet"/>
+      <w:lvlText w:val=""/>
+      <w:lvlJc w:val="left"/>
+      <w:pPr>
+        <w:tabs>
+          <w:tab w:val="num" w:pos="720"/>
+        </w:tabs>
+        <w:ind w:left="720" w:hanging="360"/>
+      </w:pPr>
+      <w:rPr>
+        <w:rFonts w:ascii="Symbol" w:hAnsi="Symbol" w:hint="default"/>
+        <w:sz w:val="20"/>
+      </w:rPr>
+    </w:lvl>
+    <w:lvl w:ilvl="1">
+      <w:start w:val="1"/>
+      <w:numFmt w:val="decimal"/>
+      <w:lvlText w:val="%2."/>
+      <w:lvlJc w:val="left"/>
+      <w:pPr>
+        <w:tabs>
+          <w:tab w:val="num" w:pos="1440"/>
+        </w:tabs>
+        <w:ind w:left="1440" w:hanging="360"/>
+      </w:pPr>
+    </w:lvl>
+    <w:lvl w:ilvl="2" w:tentative="1">
+      <w:start w:val="1"/>
+      <w:numFmt w:val="bullet"/>
+      <w:lvlText w:val=""/>
+      <w:lvlJc w:val="left"/>
+      <w:pPr>
+        <w:tabs>
+          <w:tab w:val="num" w:pos="2160"/>
+        </w:tabs>
+        <w:ind w:left="2160" w:hanging="360"/>
+      </w:pPr>
+      <w:rPr>
+        <w:rFonts w:ascii="Wingdings" w:hAnsi="Wingdings" w:hint="default"/>
+        <w:sz w:val="20"/>
+      </w:rPr>
+    </w:lvl>
+    <w:lvl w:ilvl="3" w:tentative="1">
+      <w:start w:val="1"/>
+      <w:numFmt w:val="bullet"/>
+      <w:lvlText w:val=""/>
+      <w:lvlJc w:val="left"/>
+      <w:pPr>
+        <w:tabs>
+          <w:tab w:val="num" w:pos="2880"/>
+        </w:tabs>
+        <w:ind w:left="2880" w:hanging="360"/>
+      </w:pPr>
+      <w:rPr>
+        <w:rFonts w:ascii="Wingdings" w:hAnsi="Wingdings" w:hint="default"/>
+        <w:sz w:val="20"/>
+      </w:rPr>
+    </w:lvl>
+    <w:lvl w:ilvl="4" w:tentative="1">
+      <w:start w:val="1"/>
+      <w:numFmt w:val="bullet"/>
+      <w:lvlText w:val=""/>
+      <w:lvlJc w:val="left"/>
+      <w:pPr>
+        <w:tabs>
+          <w:tab w:val="num" w:pos="3600"/>
+        </w:tabs>
+        <w:ind w:left="3600" w:hanging="360"/>
+      </w:pPr>
+      <w:rPr>
+        <w:rFonts w:ascii="Wingdings" w:hAnsi="Wingdings" w:hint="default"/>
+        <w:sz w:val="20"/>
+      </w:rPr>
+    </w:lvl>
+    <w:lvl w:ilvl="5" w:tentative="1">
+      <w:start w:val="1"/>
+      <w:numFmt w:val="bullet"/>
+      <w:lvlText w:val=""/>
+      <w:lvlJc w:val="left"/>
+      <w:pPr>
+        <w:tabs>
+          <w:tab w:val="num" w:pos="4320"/>
+        </w:tabs>
+        <w:ind w:left="4320" w:hanging="360"/>
+      </w:pPr>
+      <w:rPr>
+        <w:rFonts w:ascii="Wingdings" w:hAnsi="Wingdings" w:hint="default"/>
+        <w:sz w:val="20"/>
+      </w:rPr>
+    </w:lvl>
+    <w:lvl w:ilvl="6" w:tentative="1">
+      <w:start w:val="1"/>
+      <w:numFmt w:val="bullet"/>
+      <w:lvlText w:val=""/>
+      <w:lvlJc w:val="left"/>
+      <w:pPr>
+        <w:tabs>
+          <w:tab w:val="num" w:pos="5040"/>
+        </w:tabs>
+        <w:ind w:left="5040" w:hanging="360"/>
+      </w:pPr>
+      <w:rPr>
+        <w:rFonts w:ascii="Wingdings" w:hAnsi="Wingdings" w:hint="default"/>
+        <w:sz w:val="20"/>
+      </w:rPr>
+    </w:lvl>
+    <w:lvl w:ilvl="7" w:tentative="1">
+      <w:start w:val="1"/>
+      <w:numFmt w:val="bullet"/>
+      <w:lvlText w:val=""/>
+      <w:lvlJc w:val="left"/>
+      <w:pPr>
+        <w:tabs>
+          <w:tab w:val="num" w:pos="5760"/>
+        </w:tabs>
+        <w:ind w:left="5760" w:hanging="360"/>
+      </w:pPr>
+      <w:rPr>
+        <w:rFonts w:ascii="Wingdings" w:hAnsi="Wingdings" w:hint="default"/>
+        <w:sz w:val="20"/>
+      </w:rPr>
+    </w:lvl>
+    <w:lvl w:ilvl="8" w:tentative="1">
+      <w:start w:val="1"/>
+      <w:numFmt w:val="bullet"/>
+      <w:lvlText w:val=""/>
+      <w:lvlJc w:val="left"/>
+      <w:pPr>
+        <w:tabs>
+          <w:tab w:val="num" w:pos="6480"/>
+        </w:tabs>
+        <w:ind w:left="6480" w:hanging="360"/>
+      </w:pPr>
+      <w:rPr>
+        <w:rFonts w:ascii="Wingdings" w:hAnsi="Wingdings" w:hint="default"/>
+        <w:sz w:val="20"/>
+      </w:rPr>
+    </w:lvl>
+  </w:abstractNum>
+  <w:abstractNum w:abstractNumId="3" w15:restartNumberingAfterBreak="0">
+    <w:nsid w:val="18983195"/>
+    <w:multiLevelType w:val="multilevel"/>
+    <w:tmpl w:val="E0C47D66"/>
+    <w:lvl w:ilvl="0">
+      <w:start w:val="1"/>
+      <w:numFmt w:val="bullet"/>
+      <w:lvlText w:val=""/>
+      <w:lvlJc w:val="left"/>
+      <w:pPr>
+        <w:tabs>
+          <w:tab w:val="num" w:pos="720"/>
+        </w:tabs>
+        <w:ind w:left="720" w:hanging="360"/>
+      </w:pPr>
+      <w:rPr>
+        <w:rFonts w:ascii="Symbol" w:hAnsi="Symbol" w:hint="default"/>
+        <w:sz w:val="20"/>
+      </w:rPr>
+    </w:lvl>
+    <w:lvl w:ilvl="1">
+      <w:start w:val="1"/>
+      <w:numFmt w:val="decimal"/>
+      <w:lvlText w:val="%2."/>
+      <w:lvlJc w:val="left"/>
+      <w:pPr>
+        <w:tabs>
+          <w:tab w:val="num" w:pos="1440"/>
+        </w:tabs>
+        <w:ind w:left="1440" w:hanging="360"/>
+      </w:pPr>
+    </w:lvl>
+    <w:lvl w:ilvl="2" w:tentative="1">
+      <w:start w:val="1"/>
+      <w:numFmt w:val="bullet"/>
+      <w:lvlText w:val=""/>
+      <w:lvlJc w:val="left"/>
+      <w:pPr>
+        <w:tabs>
+          <w:tab w:val="num" w:pos="2160"/>
+        </w:tabs>
+        <w:ind w:left="2160" w:hanging="360"/>
+      </w:pPr>
+      <w:rPr>
+        <w:rFonts w:ascii="Wingdings" w:hAnsi="Wingdings" w:hint="default"/>
+        <w:sz w:val="20"/>
+      </w:rPr>
+    </w:lvl>
+    <w:lvl w:ilvl="3" w:tentative="1">
+      <w:start w:val="1"/>
+      <w:numFmt w:val="bullet"/>
+      <w:lvlText w:val=""/>
+      <w:lvlJc w:val="left"/>
+      <w:pPr>
+        <w:tabs>
+          <w:tab w:val="num" w:pos="2880"/>
+        </w:tabs>
+        <w:ind w:left="2880" w:hanging="360"/>
+      </w:pPr>
+      <w:rPr>
+        <w:rFonts w:ascii="Wingdings" w:hAnsi="Wingdings" w:hint="default"/>
+        <w:sz w:val="20"/>
+      </w:rPr>
+    </w:lvl>
+    <w:lvl w:ilvl="4" w:tentative="1">
+      <w:start w:val="1"/>
+      <w:numFmt w:val="bullet"/>
+      <w:lvlText w:val=""/>
+      <w:lvlJc w:val="left"/>
+      <w:pPr>
+        <w:tabs>
+          <w:tab w:val="num" w:pos="3600"/>
+        </w:tabs>
+        <w:ind w:left="3600" w:hanging="360"/>
+      </w:pPr>
+      <w:rPr>
+        <w:rFonts w:ascii="Wingdings" w:hAnsi="Wingdings" w:hint="default"/>
+        <w:sz w:val="20"/>
+      </w:rPr>
+    </w:lvl>
+    <w:lvl w:ilvl="5" w:tentative="1">
+      <w:start w:val="1"/>
+      <w:numFmt w:val="bullet"/>
+      <w:lvlText w:val=""/>
+      <w:lvlJc w:val="left"/>
+      <w:pPr>
+        <w:tabs>
+          <w:tab w:val="num" w:pos="4320"/>
+        </w:tabs>
+        <w:ind w:left="4320" w:hanging="360"/>
+      </w:pPr>
+      <w:rPr>
+        <w:rFonts w:ascii="Wingdings" w:hAnsi="Wingdings" w:hint="default"/>
+        <w:sz w:val="20"/>
+      </w:rPr>
+    </w:lvl>
+    <w:lvl w:ilvl="6" w:tentative="1">
+      <w:start w:val="1"/>
+      <w:numFmt w:val="bullet"/>
+      <w:lvlText w:val=""/>
+      <w:lvlJc w:val="left"/>
+      <w:pPr>
+        <w:tabs>
+          <w:tab w:val="num" w:pos="5040"/>
+        </w:tabs>
+        <w:ind w:left="5040" w:hanging="360"/>
+      </w:pPr>
+      <w:rPr>
+        <w:rFonts w:ascii="Wingdings" w:hAnsi="Wingdings" w:hint="default"/>
+        <w:sz w:val="20"/>
+      </w:rPr>
+    </w:lvl>
+    <w:lvl w:ilvl="7" w:tentative="1">
+      <w:start w:val="1"/>
+      <w:numFmt w:val="bullet"/>
+      <w:lvlText w:val=""/>
+      <w:lvlJc w:val="left"/>
+      <w:pPr>
+        <w:tabs>
+          <w:tab w:val="num" w:pos="5760"/>
+        </w:tabs>
+        <w:ind w:left="5760" w:hanging="360"/>
+      </w:pPr>
+      <w:rPr>
+        <w:rFonts w:ascii="Wingdings" w:hAnsi="Wingdings" w:hint="default"/>
+        <w:sz w:val="20"/>
+      </w:rPr>
+    </w:lvl>
+    <w:lvl w:ilvl="8" w:tentative="1">
+      <w:start w:val="1"/>
+      <w:numFmt w:val="bullet"/>
+      <w:lvlText w:val=""/>
+      <w:lvlJc w:val="left"/>
+      <w:pPr>
+        <w:tabs>
+          <w:tab w:val="num" w:pos="6480"/>
+        </w:tabs>
+        <w:ind w:left="6480" w:hanging="360"/>
+      </w:pPr>
+      <w:rPr>
+        <w:rFonts w:ascii="Wingdings" w:hAnsi="Wingdings" w:hint="default"/>
+        <w:sz w:val="20"/>
+      </w:rPr>
+    </w:lvl>
+  </w:abstractNum>
+  <w:abstractNum w:abstractNumId="4" w15:restartNumberingAfterBreak="0">
+    <w:nsid w:val="19883F1C"/>
+    <w:multiLevelType w:val="multilevel"/>
+    <w:tmpl w:val="8F8A21BC"/>
+    <w:lvl w:ilvl="0">
+      <w:start w:val="1"/>
+      <w:numFmt w:val="bullet"/>
+      <w:lvlText w:val=""/>
+      <w:lvlJc w:val="left"/>
+      <w:pPr>
+        <w:tabs>
+          <w:tab w:val="num" w:pos="720"/>
+        </w:tabs>
+        <w:ind w:left="720" w:hanging="360"/>
+      </w:pPr>
+      <w:rPr>
+        <w:rFonts w:ascii="Symbol" w:hAnsi="Symbol" w:hint="default"/>
+        <w:sz w:val="20"/>
+      </w:rPr>
+    </w:lvl>
+    <w:lvl w:ilvl="1">
+      <w:start w:val="1"/>
+      <w:numFmt w:val="decimal"/>
+      <w:lvlText w:val="%2."/>
+      <w:lvlJc w:val="left"/>
+      <w:pPr>
+        <w:tabs>
+          <w:tab w:val="num" w:pos="1440"/>
+        </w:tabs>
+        <w:ind w:left="1440" w:hanging="360"/>
+      </w:pPr>
+    </w:lvl>
+    <w:lvl w:ilvl="2" w:tentative="1">
+      <w:start w:val="1"/>
+      <w:numFmt w:val="bullet"/>
+      <w:lvlText w:val=""/>
+      <w:lvlJc w:val="left"/>
+      <w:pPr>
+        <w:tabs>
+          <w:tab w:val="num" w:pos="2160"/>
+        </w:tabs>
+        <w:ind w:left="2160" w:hanging="360"/>
+      </w:pPr>
+      <w:rPr>
+        <w:rFonts w:ascii="Wingdings" w:hAnsi="Wingdings" w:hint="default"/>
+        <w:sz w:val="20"/>
+      </w:rPr>
+    </w:lvl>
+    <w:lvl w:ilvl="3" w:tentative="1">
+      <w:start w:val="1"/>
+      <w:numFmt w:val="bullet"/>
+      <w:lvlText w:val=""/>
+      <w:lvlJc w:val="left"/>
+      <w:pPr>
+        <w:tabs>
+          <w:tab w:val="num" w:pos="2880"/>
+        </w:tabs>
+        <w:ind w:left="2880" w:hanging="360"/>
+      </w:pPr>
+      <w:rPr>
+        <w:rFonts w:ascii="Wingdings" w:hAnsi="Wingdings" w:hint="default"/>
+        <w:sz w:val="20"/>
+      </w:rPr>
+    </w:lvl>
+    <w:lvl w:ilvl="4" w:tentative="1">
+      <w:start w:val="1"/>
+      <w:numFmt w:val="bullet"/>
+      <w:lvlText w:val=""/>
+      <w:lvlJc w:val="left"/>
+      <w:pPr>
+        <w:tabs>
+          <w:tab w:val="num" w:pos="3600"/>
+        </w:tabs>
+        <w:ind w:left="3600" w:hanging="360"/>
+      </w:pPr>
+      <w:rPr>
+        <w:rFonts w:ascii="Wingdings" w:hAnsi="Wingdings" w:hint="default"/>
+        <w:sz w:val="20"/>
+      </w:rPr>
+    </w:lvl>
+    <w:lvl w:ilvl="5" w:tentative="1">
+      <w:start w:val="1"/>
+      <w:numFmt w:val="bullet"/>
+      <w:lvlText w:val=""/>
+      <w:lvlJc w:val="left"/>
+      <w:pPr>
+        <w:tabs>
+          <w:tab w:val="num" w:pos="4320"/>
+        </w:tabs>
+        <w:ind w:left="4320" w:hanging="360"/>
+      </w:pPr>
+      <w:rPr>
+        <w:rFonts w:ascii="Wingdings" w:hAnsi="Wingdings" w:hint="default"/>
+        <w:sz w:val="20"/>
+      </w:rPr>
+    </w:lvl>
+    <w:lvl w:ilvl="6" w:tentative="1">
+      <w:start w:val="1"/>
+      <w:numFmt w:val="bullet"/>
+      <w:lvlText w:val=""/>
+      <w:lvlJc w:val="left"/>
+      <w:pPr>
+        <w:tabs>
+          <w:tab w:val="num" w:pos="5040"/>
+        </w:tabs>
+        <w:ind w:left="5040" w:hanging="360"/>
+      </w:pPr>
+      <w:rPr>
+        <w:rFonts w:ascii="Wingdings" w:hAnsi="Wingdings" w:hint="default"/>
+        <w:sz w:val="20"/>
+      </w:rPr>
+    </w:lvl>
+    <w:lvl w:ilvl="7" w:tentative="1">
+      <w:start w:val="1"/>
+      <w:numFmt w:val="bullet"/>
+      <w:lvlText w:val=""/>
+      <w:lvlJc w:val="left"/>
+      <w:pPr>
+        <w:tabs>
+          <w:tab w:val="num" w:pos="5760"/>
+        </w:tabs>
+        <w:ind w:left="5760" w:hanging="360"/>
+      </w:pPr>
+      <w:rPr>
+        <w:rFonts w:ascii="Wingdings" w:hAnsi="Wingdings" w:hint="default"/>
+        <w:sz w:val="20"/>
+      </w:rPr>
+    </w:lvl>
+    <w:lvl w:ilvl="8" w:tentative="1">
+      <w:start w:val="1"/>
+      <w:numFmt w:val="bullet"/>
+      <w:lvlText w:val=""/>
+      <w:lvlJc w:val="left"/>
+      <w:pPr>
+        <w:tabs>
+          <w:tab w:val="num" w:pos="6480"/>
+        </w:tabs>
+        <w:ind w:left="6480" w:hanging="360"/>
+      </w:pPr>
+      <w:rPr>
+        <w:rFonts w:ascii="Wingdings" w:hAnsi="Wingdings" w:hint="default"/>
+        <w:sz w:val="20"/>
+      </w:rPr>
+    </w:lvl>
+  </w:abstractNum>
+  <w:abstractNum w:abstractNumId="5" w15:restartNumberingAfterBreak="0">
+    <w:nsid w:val="1F941B2B"/>
+    <w:multiLevelType w:val="multilevel"/>
+    <w:tmpl w:val="CED447DE"/>
+    <w:lvl w:ilvl="0">
+      <w:start w:val="1"/>
+      <w:numFmt w:val="bullet"/>
+      <w:lvlText w:val=""/>
+      <w:lvlJc w:val="left"/>
+      <w:pPr>
+        <w:tabs>
+          <w:tab w:val="num" w:pos="720"/>
+        </w:tabs>
+        <w:ind w:left="720" w:hanging="360"/>
+      </w:pPr>
+      <w:rPr>
+        <w:rFonts w:ascii="Symbol" w:hAnsi="Symbol" w:hint="default"/>
+        <w:sz w:val="20"/>
+      </w:rPr>
+    </w:lvl>
+    <w:lvl w:ilvl="1">
+      <w:start w:val="1"/>
+      <w:numFmt w:val="decimal"/>
+      <w:lvlText w:val="%2."/>
+      <w:lvlJc w:val="left"/>
+      <w:pPr>
+        <w:tabs>
+          <w:tab w:val="num" w:pos="1440"/>
+        </w:tabs>
+        <w:ind w:left="1440" w:hanging="360"/>
+      </w:pPr>
+    </w:lvl>
+    <w:lvl w:ilvl="2" w:tentative="1">
+      <w:start w:val="1"/>
+      <w:numFmt w:val="bullet"/>
+      <w:lvlText w:val=""/>
+      <w:lvlJc w:val="left"/>
+      <w:pPr>
+        <w:tabs>
+          <w:tab w:val="num" w:pos="2160"/>
+        </w:tabs>
+        <w:ind w:left="2160" w:hanging="360"/>
+      </w:pPr>
+      <w:rPr>
+        <w:rFonts w:ascii="Wingdings" w:hAnsi="Wingdings" w:hint="default"/>
+        <w:sz w:val="20"/>
+      </w:rPr>
+    </w:lvl>
+    <w:lvl w:ilvl="3" w:tentative="1">
+      <w:start w:val="1"/>
+      <w:numFmt w:val="bullet"/>
+      <w:lvlText w:val=""/>
+      <w:lvlJc w:val="left"/>
+      <w:pPr>
+        <w:tabs>
+          <w:tab w:val="num" w:pos="2880"/>
+        </w:tabs>
+        <w:ind w:left="2880" w:hanging="360"/>
+      </w:pPr>
+      <w:rPr>
+        <w:rFonts w:ascii="Wingdings" w:hAnsi="Wingdings" w:hint="default"/>
+        <w:sz w:val="20"/>
+      </w:rPr>
+    </w:lvl>
+    <w:lvl w:ilvl="4" w:tentative="1">
+      <w:start w:val="1"/>
+      <w:numFmt w:val="bullet"/>
+      <w:lvlText w:val=""/>
+      <w:lvlJc w:val="left"/>
+      <w:pPr>
+        <w:tabs>
+          <w:tab w:val="num" w:pos="3600"/>
+        </w:tabs>
+        <w:ind w:left="3600" w:hanging="360"/>
+      </w:pPr>
+      <w:rPr>
+        <w:rFonts w:ascii="Wingdings" w:hAnsi="Wingdings" w:hint="default"/>
+        <w:sz w:val="20"/>
+      </w:rPr>
+    </w:lvl>
+    <w:lvl w:ilvl="5" w:tentative="1">
+      <w:start w:val="1"/>
+      <w:numFmt w:val="bullet"/>
+      <w:lvlText w:val=""/>
+      <w:lvlJc w:val="left"/>
+      <w:pPr>
+        <w:tabs>
+          <w:tab w:val="num" w:pos="4320"/>
+        </w:tabs>
+        <w:ind w:left="4320" w:hanging="360"/>
+      </w:pPr>
+      <w:rPr>
+        <w:rFonts w:ascii="Wingdings" w:hAnsi="Wingdings" w:hint="default"/>
+        <w:sz w:val="20"/>
+      </w:rPr>
+    </w:lvl>
+    <w:lvl w:ilvl="6" w:tentative="1">
+      <w:start w:val="1"/>
+      <w:numFmt w:val="bullet"/>
+      <w:lvlText w:val=""/>
+      <w:lvlJc w:val="left"/>
+      <w:pPr>
+        <w:tabs>
+          <w:tab w:val="num" w:pos="5040"/>
+        </w:tabs>
+        <w:ind w:left="5040" w:hanging="360"/>
+      </w:pPr>
+      <w:rPr>
+        <w:rFonts w:ascii="Wingdings" w:hAnsi="Wingdings" w:hint="default"/>
+        <w:sz w:val="20"/>
+      </w:rPr>
+    </w:lvl>
+    <w:lvl w:ilvl="7" w:tentative="1">
+      <w:start w:val="1"/>
+      <w:numFmt w:val="bullet"/>
+      <w:lvlText w:val=""/>
+      <w:lvlJc w:val="left"/>
+      <w:pPr>
+        <w:tabs>
+          <w:tab w:val="num" w:pos="5760"/>
+        </w:tabs>
+        <w:ind w:left="5760" w:hanging="360"/>
+      </w:pPr>
+      <w:rPr>
+        <w:rFonts w:ascii="Wingdings" w:hAnsi="Wingdings" w:hint="default"/>
+        <w:sz w:val="20"/>
+      </w:rPr>
+    </w:lvl>
+    <w:lvl w:ilvl="8" w:tentative="1">
+      <w:start w:val="1"/>
+      <w:numFmt w:val="bullet"/>
+      <w:lvlText w:val=""/>
+      <w:lvlJc w:val="left"/>
+      <w:pPr>
+        <w:tabs>
+          <w:tab w:val="num" w:pos="6480"/>
+        </w:tabs>
+        <w:ind w:left="6480" w:hanging="360"/>
+      </w:pPr>
+      <w:rPr>
+        <w:rFonts w:ascii="Wingdings" w:hAnsi="Wingdings" w:hint="default"/>
+        <w:sz w:val="20"/>
+      </w:rPr>
+    </w:lvl>
+  </w:abstractNum>
+  <w:abstractNum w:abstractNumId="6" w15:restartNumberingAfterBreak="0">
     <w:nsid w:val="208002F1"/>
     <w:multiLevelType w:val="multilevel"/>
     <w:tmpl w:val="252A2866"/>
@@ -1222,7 +2998,152 @@
       </w:pPr>
     </w:lvl>
   </w:abstractNum>
-  <w:abstractNum w:abstractNumId="3" w15:restartNumberingAfterBreak="0">
+  <w:abstractNum w:abstractNumId="7" w15:restartNumberingAfterBreak="0">
+    <w:nsid w:val="25306B57"/>
+    <w:multiLevelType w:val="multilevel"/>
+    <w:tmpl w:val="71A8BF56"/>
+    <w:lvl w:ilvl="0">
+      <w:start w:val="1"/>
+      <w:numFmt w:val="bullet"/>
+      <w:lvlText w:val=""/>
+      <w:lvlJc w:val="left"/>
+      <w:pPr>
+        <w:tabs>
+          <w:tab w:val="num" w:pos="720"/>
+        </w:tabs>
+        <w:ind w:left="720" w:hanging="360"/>
+      </w:pPr>
+      <w:rPr>
+        <w:rFonts w:ascii="Symbol" w:hAnsi="Symbol" w:hint="default"/>
+        <w:sz w:val="20"/>
+      </w:rPr>
+    </w:lvl>
+    <w:lvl w:ilvl="1">
+      <w:start w:val="1"/>
+      <w:numFmt w:val="decimal"/>
+      <w:lvlText w:val="%2."/>
+      <w:lvlJc w:val="left"/>
+      <w:pPr>
+        <w:tabs>
+          <w:tab w:val="num" w:pos="1440"/>
+        </w:tabs>
+        <w:ind w:left="1440" w:hanging="360"/>
+      </w:pPr>
+    </w:lvl>
+    <w:lvl w:ilvl="2" w:tentative="1">
+      <w:start w:val="1"/>
+      <w:numFmt w:val="bullet"/>
+      <w:lvlText w:val=""/>
+      <w:lvlJc w:val="left"/>
+      <w:pPr>
+        <w:tabs>
+          <w:tab w:val="num" w:pos="2160"/>
+        </w:tabs>
+        <w:ind w:left="2160" w:hanging="360"/>
+      </w:pPr>
+      <w:rPr>
+        <w:rFonts w:ascii="Wingdings" w:hAnsi="Wingdings" w:hint="default"/>
+        <w:sz w:val="20"/>
+      </w:rPr>
+    </w:lvl>
+    <w:lvl w:ilvl="3" w:tentative="1">
+      <w:start w:val="1"/>
+      <w:numFmt w:val="bullet"/>
+      <w:lvlText w:val=""/>
+      <w:lvlJc w:val="left"/>
+      <w:pPr>
+        <w:tabs>
+          <w:tab w:val="num" w:pos="2880"/>
+        </w:tabs>
+        <w:ind w:left="2880" w:hanging="360"/>
+      </w:pPr>
+      <w:rPr>
+        <w:rFonts w:ascii="Wingdings" w:hAnsi="Wingdings" w:hint="default"/>
+        <w:sz w:val="20"/>
+      </w:rPr>
+    </w:lvl>
+    <w:lvl w:ilvl="4" w:tentative="1">
+      <w:start w:val="1"/>
+      <w:numFmt w:val="bullet"/>
+      <w:lvlText w:val=""/>
+      <w:lvlJc w:val="left"/>
+      <w:pPr>
+        <w:tabs>
+          <w:tab w:val="num" w:pos="3600"/>
+        </w:tabs>
+        <w:ind w:left="3600" w:hanging="360"/>
+      </w:pPr>
+      <w:rPr>
+        <w:rFonts w:ascii="Wingdings" w:hAnsi="Wingdings" w:hint="default"/>
+        <w:sz w:val="20"/>
+      </w:rPr>
+    </w:lvl>
+    <w:lvl w:ilvl="5" w:tentative="1">
+      <w:start w:val="1"/>
+      <w:numFmt w:val="bullet"/>
+      <w:lvlText w:val=""/>
+      <w:lvlJc w:val="left"/>
+      <w:pPr>
+        <w:tabs>
+          <w:tab w:val="num" w:pos="4320"/>
+        </w:tabs>
+        <w:ind w:left="4320" w:hanging="360"/>
+      </w:pPr>
+      <w:rPr>
+        <w:rFonts w:ascii="Wingdings" w:hAnsi="Wingdings" w:hint="default"/>
+        <w:sz w:val="20"/>
+      </w:rPr>
+    </w:lvl>
+    <w:lvl w:ilvl="6" w:tentative="1">
+      <w:start w:val="1"/>
+      <w:numFmt w:val="bullet"/>
+      <w:lvlText w:val=""/>
+      <w:lvlJc w:val="left"/>
+      <w:pPr>
+        <w:tabs>
+          <w:tab w:val="num" w:pos="5040"/>
+        </w:tabs>
+        <w:ind w:left="5040" w:hanging="360"/>
+      </w:pPr>
+      <w:rPr>
+        <w:rFonts w:ascii="Wingdings" w:hAnsi="Wingdings" w:hint="default"/>
+        <w:sz w:val="20"/>
+      </w:rPr>
+    </w:lvl>
+    <w:lvl w:ilvl="7" w:tentative="1">
+      <w:start w:val="1"/>
+      <w:numFmt w:val="bullet"/>
+      <w:lvlText w:val=""/>
+      <w:lvlJc w:val="left"/>
+      <w:pPr>
+        <w:tabs>
+          <w:tab w:val="num" w:pos="5760"/>
+        </w:tabs>
+        <w:ind w:left="5760" w:hanging="360"/>
+      </w:pPr>
+      <w:rPr>
+        <w:rFonts w:ascii="Wingdings" w:hAnsi="Wingdings" w:hint="default"/>
+        <w:sz w:val="20"/>
+      </w:rPr>
+    </w:lvl>
+    <w:lvl w:ilvl="8" w:tentative="1">
+      <w:start w:val="1"/>
+      <w:numFmt w:val="bullet"/>
+      <w:lvlText w:val=""/>
+      <w:lvlJc w:val="left"/>
+      <w:pPr>
+        <w:tabs>
+          <w:tab w:val="num" w:pos="6480"/>
+        </w:tabs>
+        <w:ind w:left="6480" w:hanging="360"/>
+      </w:pPr>
+      <w:rPr>
+        <w:rFonts w:ascii="Wingdings" w:hAnsi="Wingdings" w:hint="default"/>
+        <w:sz w:val="20"/>
+      </w:rPr>
+    </w:lvl>
+  </w:abstractNum>
+  <w:abstractNum w:abstractNumId="8" w15:restartNumberingAfterBreak="0">
     <w:nsid w:val="26245FA6"/>
     <w:multiLevelType w:val="multilevel"/>
     <w:tmpl w:val="624EA5E8"/>
@@ -1339,7 +3260,442 @@
       </w:pPr>
     </w:lvl>
   </w:abstractNum>
-  <w:abstractNum w:abstractNumId="4" w15:restartNumberingAfterBreak="0">
+  <w:abstractNum w:abstractNumId="9" w15:restartNumberingAfterBreak="0">
+    <w:nsid w:val="2803419F"/>
+    <w:multiLevelType w:val="multilevel"/>
+    <w:tmpl w:val="5A1EAEF8"/>
+    <w:lvl w:ilvl="0">
+      <w:start w:val="1"/>
+      <w:numFmt w:val="bullet"/>
+      <w:lvlText w:val=""/>
+      <w:lvlJc w:val="left"/>
+      <w:pPr>
+        <w:tabs>
+          <w:tab w:val="num" w:pos="720"/>
+        </w:tabs>
+        <w:ind w:left="720" w:hanging="360"/>
+      </w:pPr>
+      <w:rPr>
+        <w:rFonts w:ascii="Symbol" w:hAnsi="Symbol" w:hint="default"/>
+        <w:sz w:val="20"/>
+      </w:rPr>
+    </w:lvl>
+    <w:lvl w:ilvl="1">
+      <w:start w:val="1"/>
+      <w:numFmt w:val="decimal"/>
+      <w:lvlText w:val="%2."/>
+      <w:lvlJc w:val="left"/>
+      <w:pPr>
+        <w:tabs>
+          <w:tab w:val="num" w:pos="1440"/>
+        </w:tabs>
+        <w:ind w:left="1440" w:hanging="360"/>
+      </w:pPr>
+    </w:lvl>
+    <w:lvl w:ilvl="2" w:tentative="1">
+      <w:start w:val="1"/>
+      <w:numFmt w:val="bullet"/>
+      <w:lvlText w:val=""/>
+      <w:lvlJc w:val="left"/>
+      <w:pPr>
+        <w:tabs>
+          <w:tab w:val="num" w:pos="2160"/>
+        </w:tabs>
+        <w:ind w:left="2160" w:hanging="360"/>
+      </w:pPr>
+      <w:rPr>
+        <w:rFonts w:ascii="Wingdings" w:hAnsi="Wingdings" w:hint="default"/>
+        <w:sz w:val="20"/>
+      </w:rPr>
+    </w:lvl>
+    <w:lvl w:ilvl="3" w:tentative="1">
+      <w:start w:val="1"/>
+      <w:numFmt w:val="bullet"/>
+      <w:lvlText w:val=""/>
+      <w:lvlJc w:val="left"/>
+      <w:pPr>
+        <w:tabs>
+          <w:tab w:val="num" w:pos="2880"/>
+        </w:tabs>
+        <w:ind w:left="2880" w:hanging="360"/>
+      </w:pPr>
+      <w:rPr>
+        <w:rFonts w:ascii="Wingdings" w:hAnsi="Wingdings" w:hint="default"/>
+        <w:sz w:val="20"/>
+      </w:rPr>
+    </w:lvl>
+    <w:lvl w:ilvl="4" w:tentative="1">
+      <w:start w:val="1"/>
+      <w:numFmt w:val="bullet"/>
+      <w:lvlText w:val=""/>
+      <w:lvlJc w:val="left"/>
+      <w:pPr>
+        <w:tabs>
+          <w:tab w:val="num" w:pos="3600"/>
+        </w:tabs>
+        <w:ind w:left="3600" w:hanging="360"/>
+      </w:pPr>
+      <w:rPr>
+        <w:rFonts w:ascii="Wingdings" w:hAnsi="Wingdings" w:hint="default"/>
+        <w:sz w:val="20"/>
+      </w:rPr>
+    </w:lvl>
+    <w:lvl w:ilvl="5" w:tentative="1">
+      <w:start w:val="1"/>
+      <w:numFmt w:val="bullet"/>
+      <w:lvlText w:val=""/>
+      <w:lvlJc w:val="left"/>
+      <w:pPr>
+        <w:tabs>
+          <w:tab w:val="num" w:pos="4320"/>
+        </w:tabs>
+        <w:ind w:left="4320" w:hanging="360"/>
+      </w:pPr>
+      <w:rPr>
+        <w:rFonts w:ascii="Wingdings" w:hAnsi="Wingdings" w:hint="default"/>
+        <w:sz w:val="20"/>
+      </w:rPr>
+    </w:lvl>
+    <w:lvl w:ilvl="6" w:tentative="1">
+      <w:start w:val="1"/>
+      <w:numFmt w:val="bullet"/>
+      <w:lvlText w:val=""/>
+      <w:lvlJc w:val="left"/>
+      <w:pPr>
+        <w:tabs>
+          <w:tab w:val="num" w:pos="5040"/>
+        </w:tabs>
+        <w:ind w:left="5040" w:hanging="360"/>
+      </w:pPr>
+      <w:rPr>
+        <w:rFonts w:ascii="Wingdings" w:hAnsi="Wingdings" w:hint="default"/>
+        <w:sz w:val="20"/>
+      </w:rPr>
+    </w:lvl>
+    <w:lvl w:ilvl="7" w:tentative="1">
+      <w:start w:val="1"/>
+      <w:numFmt w:val="bullet"/>
+      <w:lvlText w:val=""/>
+      <w:lvlJc w:val="left"/>
+      <w:pPr>
+        <w:tabs>
+          <w:tab w:val="num" w:pos="5760"/>
+        </w:tabs>
+        <w:ind w:left="5760" w:hanging="360"/>
+      </w:pPr>
+      <w:rPr>
+        <w:rFonts w:ascii="Wingdings" w:hAnsi="Wingdings" w:hint="default"/>
+        <w:sz w:val="20"/>
+      </w:rPr>
+    </w:lvl>
+    <w:lvl w:ilvl="8" w:tentative="1">
+      <w:start w:val="1"/>
+      <w:numFmt w:val="bullet"/>
+      <w:lvlText w:val=""/>
+      <w:lvlJc w:val="left"/>
+      <w:pPr>
+        <w:tabs>
+          <w:tab w:val="num" w:pos="6480"/>
+        </w:tabs>
+        <w:ind w:left="6480" w:hanging="360"/>
+      </w:pPr>
+      <w:rPr>
+        <w:rFonts w:ascii="Wingdings" w:hAnsi="Wingdings" w:hint="default"/>
+        <w:sz w:val="20"/>
+      </w:rPr>
+    </w:lvl>
+  </w:abstractNum>
+  <w:abstractNum w:abstractNumId="10" w15:restartNumberingAfterBreak="0">
+    <w:nsid w:val="32272DCC"/>
+    <w:multiLevelType w:val="multilevel"/>
+    <w:tmpl w:val="4F749FE4"/>
+    <w:lvl w:ilvl="0">
+      <w:start w:val="1"/>
+      <w:numFmt w:val="bullet"/>
+      <w:lvlText w:val=""/>
+      <w:lvlJc w:val="left"/>
+      <w:pPr>
+        <w:tabs>
+          <w:tab w:val="num" w:pos="720"/>
+        </w:tabs>
+        <w:ind w:left="720" w:hanging="360"/>
+      </w:pPr>
+      <w:rPr>
+        <w:rFonts w:ascii="Symbol" w:hAnsi="Symbol" w:hint="default"/>
+        <w:sz w:val="20"/>
+      </w:rPr>
+    </w:lvl>
+    <w:lvl w:ilvl="1">
+      <w:start w:val="1"/>
+      <w:numFmt w:val="decimal"/>
+      <w:lvlText w:val="%2."/>
+      <w:lvlJc w:val="left"/>
+      <w:pPr>
+        <w:tabs>
+          <w:tab w:val="num" w:pos="1440"/>
+        </w:tabs>
+        <w:ind w:left="1440" w:hanging="360"/>
+      </w:pPr>
+    </w:lvl>
+    <w:lvl w:ilvl="2" w:tentative="1">
+      <w:start w:val="1"/>
+      <w:numFmt w:val="bullet"/>
+      <w:lvlText w:val=""/>
+      <w:lvlJc w:val="left"/>
+      <w:pPr>
+        <w:tabs>
+          <w:tab w:val="num" w:pos="2160"/>
+        </w:tabs>
+        <w:ind w:left="2160" w:hanging="360"/>
+      </w:pPr>
+      <w:rPr>
+        <w:rFonts w:ascii="Wingdings" w:hAnsi="Wingdings" w:hint="default"/>
+        <w:sz w:val="20"/>
+      </w:rPr>
+    </w:lvl>
+    <w:lvl w:ilvl="3" w:tentative="1">
+      <w:start w:val="1"/>
+      <w:numFmt w:val="bullet"/>
+      <w:lvlText w:val=""/>
+      <w:lvlJc w:val="left"/>
+      <w:pPr>
+        <w:tabs>
+          <w:tab w:val="num" w:pos="2880"/>
+        </w:tabs>
+        <w:ind w:left="2880" w:hanging="360"/>
+      </w:pPr>
+      <w:rPr>
+        <w:rFonts w:ascii="Wingdings" w:hAnsi="Wingdings" w:hint="default"/>
+        <w:sz w:val="20"/>
+      </w:rPr>
+    </w:lvl>
+    <w:lvl w:ilvl="4" w:tentative="1">
+      <w:start w:val="1"/>
+      <w:numFmt w:val="bullet"/>
+      <w:lvlText w:val=""/>
+      <w:lvlJc w:val="left"/>
+      <w:pPr>
+        <w:tabs>
+          <w:tab w:val="num" w:pos="3600"/>
+        </w:tabs>
+        <w:ind w:left="3600" w:hanging="360"/>
+      </w:pPr>
+      <w:rPr>
+        <w:rFonts w:ascii="Wingdings" w:hAnsi="Wingdings" w:hint="default"/>
+        <w:sz w:val="20"/>
+      </w:rPr>
+    </w:lvl>
+    <w:lvl w:ilvl="5" w:tentative="1">
+      <w:start w:val="1"/>
+      <w:numFmt w:val="bullet"/>
+      <w:lvlText w:val=""/>
+      <w:lvlJc w:val="left"/>
+      <w:pPr>
+        <w:tabs>
+          <w:tab w:val="num" w:pos="4320"/>
+        </w:tabs>
+        <w:ind w:left="4320" w:hanging="360"/>
+      </w:pPr>
+      <w:rPr>
+        <w:rFonts w:ascii="Wingdings" w:hAnsi="Wingdings" w:hint="default"/>
+        <w:sz w:val="20"/>
+      </w:rPr>
+    </w:lvl>
+    <w:lvl w:ilvl="6" w:tentative="1">
+      <w:start w:val="1"/>
+      <w:numFmt w:val="bullet"/>
+      <w:lvlText w:val=""/>
+      <w:lvlJc w:val="left"/>
+      <w:pPr>
+        <w:tabs>
+          <w:tab w:val="num" w:pos="5040"/>
+        </w:tabs>
+        <w:ind w:left="5040" w:hanging="360"/>
+      </w:pPr>
+      <w:rPr>
+        <w:rFonts w:ascii="Wingdings" w:hAnsi="Wingdings" w:hint="default"/>
+        <w:sz w:val="20"/>
+      </w:rPr>
+    </w:lvl>
+    <w:lvl w:ilvl="7" w:tentative="1">
+      <w:start w:val="1"/>
+      <w:numFmt w:val="bullet"/>
+      <w:lvlText w:val=""/>
+      <w:lvlJc w:val="left"/>
+      <w:pPr>
+        <w:tabs>
+          <w:tab w:val="num" w:pos="5760"/>
+        </w:tabs>
+        <w:ind w:left="5760" w:hanging="360"/>
+      </w:pPr>
+      <w:rPr>
+        <w:rFonts w:ascii="Wingdings" w:hAnsi="Wingdings" w:hint="default"/>
+        <w:sz w:val="20"/>
+      </w:rPr>
+    </w:lvl>
+    <w:lvl w:ilvl="8" w:tentative="1">
+      <w:start w:val="1"/>
+      <w:numFmt w:val="bullet"/>
+      <w:lvlText w:val=""/>
+      <w:lvlJc w:val="left"/>
+      <w:pPr>
+        <w:tabs>
+          <w:tab w:val="num" w:pos="6480"/>
+        </w:tabs>
+        <w:ind w:left="6480" w:hanging="360"/>
+      </w:pPr>
+      <w:rPr>
+        <w:rFonts w:ascii="Wingdings" w:hAnsi="Wingdings" w:hint="default"/>
+        <w:sz w:val="20"/>
+      </w:rPr>
+    </w:lvl>
+  </w:abstractNum>
+  <w:abstractNum w:abstractNumId="11" w15:restartNumberingAfterBreak="0">
+    <w:nsid w:val="3C0C6120"/>
+    <w:multiLevelType w:val="multilevel"/>
+    <w:tmpl w:val="82A0BD2C"/>
+    <w:lvl w:ilvl="0">
+      <w:start w:val="1"/>
+      <w:numFmt w:val="bullet"/>
+      <w:lvlText w:val=""/>
+      <w:lvlJc w:val="left"/>
+      <w:pPr>
+        <w:tabs>
+          <w:tab w:val="num" w:pos="720"/>
+        </w:tabs>
+        <w:ind w:left="720" w:hanging="360"/>
+      </w:pPr>
+      <w:rPr>
+        <w:rFonts w:ascii="Symbol" w:hAnsi="Symbol" w:hint="default"/>
+        <w:sz w:val="20"/>
+      </w:rPr>
+    </w:lvl>
+    <w:lvl w:ilvl="1">
+      <w:start w:val="1"/>
+      <w:numFmt w:val="decimal"/>
+      <w:lvlText w:val="%2."/>
+      <w:lvlJc w:val="left"/>
+      <w:pPr>
+        <w:tabs>
+          <w:tab w:val="num" w:pos="1440"/>
+        </w:tabs>
+        <w:ind w:left="1440" w:hanging="360"/>
+      </w:pPr>
+    </w:lvl>
+    <w:lvl w:ilvl="2" w:tentative="1">
+      <w:start w:val="1"/>
+      <w:numFmt w:val="bullet"/>
+      <w:lvlText w:val=""/>
+      <w:lvlJc w:val="left"/>
+      <w:pPr>
+        <w:tabs>
+          <w:tab w:val="num" w:pos="2160"/>
+        </w:tabs>
+        <w:ind w:left="2160" w:hanging="360"/>
+      </w:pPr>
+      <w:rPr>
+        <w:rFonts w:ascii="Wingdings" w:hAnsi="Wingdings" w:hint="default"/>
+        <w:sz w:val="20"/>
+      </w:rPr>
+    </w:lvl>
+    <w:lvl w:ilvl="3" w:tentative="1">
+      <w:start w:val="1"/>
+      <w:numFmt w:val="bullet"/>
+      <w:lvlText w:val=""/>
+      <w:lvlJc w:val="left"/>
+      <w:pPr>
+        <w:tabs>
+          <w:tab w:val="num" w:pos="2880"/>
+        </w:tabs>
+        <w:ind w:left="2880" w:hanging="360"/>
+      </w:pPr>
+      <w:rPr>
+        <w:rFonts w:ascii="Wingdings" w:hAnsi="Wingdings" w:hint="default"/>
+        <w:sz w:val="20"/>
+      </w:rPr>
+    </w:lvl>
+    <w:lvl w:ilvl="4" w:tentative="1">
+      <w:start w:val="1"/>
+      <w:numFmt w:val="bullet"/>
+      <w:lvlText w:val=""/>
+      <w:lvlJc w:val="left"/>
+      <w:pPr>
+        <w:tabs>
+          <w:tab w:val="num" w:pos="3600"/>
+        </w:tabs>
+        <w:ind w:left="3600" w:hanging="360"/>
+      </w:pPr>
+      <w:rPr>
+        <w:rFonts w:ascii="Wingdings" w:hAnsi="Wingdings" w:hint="default"/>
+        <w:sz w:val="20"/>
+      </w:rPr>
+    </w:lvl>
+    <w:lvl w:ilvl="5" w:tentative="1">
+      <w:start w:val="1"/>
+      <w:numFmt w:val="bullet"/>
+      <w:lvlText w:val=""/>
+      <w:lvlJc w:val="left"/>
+      <w:pPr>
+        <w:tabs>
+          <w:tab w:val="num" w:pos="4320"/>
+        </w:tabs>
+        <w:ind w:left="4320" w:hanging="360"/>
+      </w:pPr>
+      <w:rPr>
+        <w:rFonts w:ascii="Wingdings" w:hAnsi="Wingdings" w:hint="default"/>
+        <w:sz w:val="20"/>
+      </w:rPr>
+    </w:lvl>
+    <w:lvl w:ilvl="6" w:tentative="1">
+      <w:start w:val="1"/>
+      <w:numFmt w:val="bullet"/>
+      <w:lvlText w:val=""/>
+      <w:lvlJc w:val="left"/>
+      <w:pPr>
+        <w:tabs>
+          <w:tab w:val="num" w:pos="5040"/>
+        </w:tabs>
+        <w:ind w:left="5040" w:hanging="360"/>
+      </w:pPr>
+      <w:rPr>
+        <w:rFonts w:ascii="Wingdings" w:hAnsi="Wingdings" w:hint="default"/>
+        <w:sz w:val="20"/>
+      </w:rPr>
+    </w:lvl>
+    <w:lvl w:ilvl="7" w:tentative="1">
+      <w:start w:val="1"/>
+      <w:numFmt w:val="bullet"/>
+      <w:lvlText w:val=""/>
+      <w:lvlJc w:val="left"/>
+      <w:pPr>
+        <w:tabs>
+          <w:tab w:val="num" w:pos="5760"/>
+        </w:tabs>
+        <w:ind w:left="5760" w:hanging="360"/>
+      </w:pPr>
+      <w:rPr>
+        <w:rFonts w:ascii="Wingdings" w:hAnsi="Wingdings" w:hint="default"/>
+        <w:sz w:val="20"/>
+      </w:rPr>
+    </w:lvl>
+    <w:lvl w:ilvl="8" w:tentative="1">
+      <w:start w:val="1"/>
+      <w:numFmt w:val="bullet"/>
+      <w:lvlText w:val=""/>
+      <w:lvlJc w:val="left"/>
+      <w:pPr>
+        <w:tabs>
+          <w:tab w:val="num" w:pos="6480"/>
+        </w:tabs>
+        <w:ind w:left="6480" w:hanging="360"/>
+      </w:pPr>
+      <w:rPr>
+        <w:rFonts w:ascii="Wingdings" w:hAnsi="Wingdings" w:hint="default"/>
+        <w:sz w:val="20"/>
+      </w:rPr>
+    </w:lvl>
+  </w:abstractNum>
+  <w:abstractNum w:abstractNumId="12" w15:restartNumberingAfterBreak="0">
     <w:nsid w:val="3CB40B67"/>
     <w:multiLevelType w:val="multilevel"/>
     <w:tmpl w:val="32765490"/>
@@ -1456,7 +3812,152 @@
       </w:pPr>
     </w:lvl>
   </w:abstractNum>
-  <w:abstractNum w:abstractNumId="5" w15:restartNumberingAfterBreak="0">
+  <w:abstractNum w:abstractNumId="13" w15:restartNumberingAfterBreak="0">
+    <w:nsid w:val="42A15BA9"/>
+    <w:multiLevelType w:val="multilevel"/>
+    <w:tmpl w:val="357EA9E6"/>
+    <w:lvl w:ilvl="0">
+      <w:start w:val="1"/>
+      <w:numFmt w:val="bullet"/>
+      <w:lvlText w:val=""/>
+      <w:lvlJc w:val="left"/>
+      <w:pPr>
+        <w:tabs>
+          <w:tab w:val="num" w:pos="720"/>
+        </w:tabs>
+        <w:ind w:left="720" w:hanging="360"/>
+      </w:pPr>
+      <w:rPr>
+        <w:rFonts w:ascii="Symbol" w:hAnsi="Symbol" w:hint="default"/>
+        <w:sz w:val="20"/>
+      </w:rPr>
+    </w:lvl>
+    <w:lvl w:ilvl="1">
+      <w:start w:val="1"/>
+      <w:numFmt w:val="decimal"/>
+      <w:lvlText w:val="%2."/>
+      <w:lvlJc w:val="left"/>
+      <w:pPr>
+        <w:tabs>
+          <w:tab w:val="num" w:pos="1440"/>
+        </w:tabs>
+        <w:ind w:left="1440" w:hanging="360"/>
+      </w:pPr>
+    </w:lvl>
+    <w:lvl w:ilvl="2" w:tentative="1">
+      <w:start w:val="1"/>
+      <w:numFmt w:val="bullet"/>
+      <w:lvlText w:val=""/>
+      <w:lvlJc w:val="left"/>
+      <w:pPr>
+        <w:tabs>
+          <w:tab w:val="num" w:pos="2160"/>
+        </w:tabs>
+        <w:ind w:left="2160" w:hanging="360"/>
+      </w:pPr>
+      <w:rPr>
+        <w:rFonts w:ascii="Wingdings" w:hAnsi="Wingdings" w:hint="default"/>
+        <w:sz w:val="20"/>
+      </w:rPr>
+    </w:lvl>
+    <w:lvl w:ilvl="3" w:tentative="1">
+      <w:start w:val="1"/>
+      <w:numFmt w:val="bullet"/>
+      <w:lvlText w:val=""/>
+      <w:lvlJc w:val="left"/>
+      <w:pPr>
+        <w:tabs>
+          <w:tab w:val="num" w:pos="2880"/>
+        </w:tabs>
+        <w:ind w:left="2880" w:hanging="360"/>
+      </w:pPr>
+      <w:rPr>
+        <w:rFonts w:ascii="Wingdings" w:hAnsi="Wingdings" w:hint="default"/>
+        <w:sz w:val="20"/>
+      </w:rPr>
+    </w:lvl>
+    <w:lvl w:ilvl="4" w:tentative="1">
+      <w:start w:val="1"/>
+      <w:numFmt w:val="bullet"/>
+      <w:lvlText w:val=""/>
+      <w:lvlJc w:val="left"/>
+      <w:pPr>
+        <w:tabs>
+          <w:tab w:val="num" w:pos="3600"/>
+        </w:tabs>
+        <w:ind w:left="3600" w:hanging="360"/>
+      </w:pPr>
+      <w:rPr>
+        <w:rFonts w:ascii="Wingdings" w:hAnsi="Wingdings" w:hint="default"/>
+        <w:sz w:val="20"/>
+      </w:rPr>
+    </w:lvl>
+    <w:lvl w:ilvl="5" w:tentative="1">
+      <w:start w:val="1"/>
+      <w:numFmt w:val="bullet"/>
+      <w:lvlText w:val=""/>
+      <w:lvlJc w:val="left"/>
+      <w:pPr>
+        <w:tabs>
+          <w:tab w:val="num" w:pos="4320"/>
+        </w:tabs>
+        <w:ind w:left="4320" w:hanging="360"/>
+      </w:pPr>
+      <w:rPr>
+        <w:rFonts w:ascii="Wingdings" w:hAnsi="Wingdings" w:hint="default"/>
+        <w:sz w:val="20"/>
+      </w:rPr>
+    </w:lvl>
+    <w:lvl w:ilvl="6" w:tentative="1">
+      <w:start w:val="1"/>
+      <w:numFmt w:val="bullet"/>
+      <w:lvlText w:val=""/>
+      <w:lvlJc w:val="left"/>
+      <w:pPr>
+        <w:tabs>
+          <w:tab w:val="num" w:pos="5040"/>
+        </w:tabs>
+        <w:ind w:left="5040" w:hanging="360"/>
+      </w:pPr>
+      <w:rPr>
+        <w:rFonts w:ascii="Wingdings" w:hAnsi="Wingdings" w:hint="default"/>
+        <w:sz w:val="20"/>
+      </w:rPr>
+    </w:lvl>
+    <w:lvl w:ilvl="7" w:tentative="1">
+      <w:start w:val="1"/>
+      <w:numFmt w:val="bullet"/>
+      <w:lvlText w:val=""/>
+      <w:lvlJc w:val="left"/>
+      <w:pPr>
+        <w:tabs>
+          <w:tab w:val="num" w:pos="5760"/>
+        </w:tabs>
+        <w:ind w:left="5760" w:hanging="360"/>
+      </w:pPr>
+      <w:rPr>
+        <w:rFonts w:ascii="Wingdings" w:hAnsi="Wingdings" w:hint="default"/>
+        <w:sz w:val="20"/>
+      </w:rPr>
+    </w:lvl>
+    <w:lvl w:ilvl="8" w:tentative="1">
+      <w:start w:val="1"/>
+      <w:numFmt w:val="bullet"/>
+      <w:lvlText w:val=""/>
+      <w:lvlJc w:val="left"/>
+      <w:pPr>
+        <w:tabs>
+          <w:tab w:val="num" w:pos="6480"/>
+        </w:tabs>
+        <w:ind w:left="6480" w:hanging="360"/>
+      </w:pPr>
+      <w:rPr>
+        <w:rFonts w:ascii="Wingdings" w:hAnsi="Wingdings" w:hint="default"/>
+        <w:sz w:val="20"/>
+      </w:rPr>
+    </w:lvl>
+  </w:abstractNum>
+  <w:abstractNum w:abstractNumId="14" w15:restartNumberingAfterBreak="0">
     <w:nsid w:val="5F9B0A63"/>
     <w:multiLevelType w:val="multilevel"/>
     <w:tmpl w:val="6F4E6122"/>
@@ -1573,7 +4074,7 @@
       </w:pPr>
     </w:lvl>
   </w:abstractNum>
-  <w:abstractNum w:abstractNumId="6" w15:restartNumberingAfterBreak="0">
+  <w:abstractNum w:abstractNumId="15" w15:restartNumberingAfterBreak="0">
     <w:nsid w:val="64EF6FDF"/>
     <w:multiLevelType w:val="multilevel"/>
     <w:tmpl w:val="155CE97A"/>
@@ -1690,7 +4191,152 @@
       </w:pPr>
     </w:lvl>
   </w:abstractNum>
-  <w:abstractNum w:abstractNumId="7" w15:restartNumberingAfterBreak="0">
+  <w:abstractNum w:abstractNumId="16" w15:restartNumberingAfterBreak="0">
+    <w:nsid w:val="76097EE6"/>
+    <w:multiLevelType w:val="multilevel"/>
+    <w:tmpl w:val="2180A6E4"/>
+    <w:lvl w:ilvl="0">
+      <w:start w:val="1"/>
+      <w:numFmt w:val="bullet"/>
+      <w:lvlText w:val=""/>
+      <w:lvlJc w:val="left"/>
+      <w:pPr>
+        <w:tabs>
+          <w:tab w:val="num" w:pos="720"/>
+        </w:tabs>
+        <w:ind w:left="720" w:hanging="360"/>
+      </w:pPr>
+      <w:rPr>
+        <w:rFonts w:ascii="Symbol" w:hAnsi="Symbol" w:hint="default"/>
+        <w:sz w:val="20"/>
+      </w:rPr>
+    </w:lvl>
+    <w:lvl w:ilvl="1">
+      <w:start w:val="1"/>
+      <w:numFmt w:val="decimal"/>
+      <w:lvlText w:val="%2."/>
+      <w:lvlJc w:val="left"/>
+      <w:pPr>
+        <w:tabs>
+          <w:tab w:val="num" w:pos="1440"/>
+        </w:tabs>
+        <w:ind w:left="1440" w:hanging="360"/>
+      </w:pPr>
+    </w:lvl>
+    <w:lvl w:ilvl="2" w:tentative="1">
+      <w:start w:val="1"/>
+      <w:numFmt w:val="bullet"/>
+      <w:lvlText w:val=""/>
+      <w:lvlJc w:val="left"/>
+      <w:pPr>
+        <w:tabs>
+          <w:tab w:val="num" w:pos="2160"/>
+        </w:tabs>
+        <w:ind w:left="2160" w:hanging="360"/>
+      </w:pPr>
+      <w:rPr>
+        <w:rFonts w:ascii="Wingdings" w:hAnsi="Wingdings" w:hint="default"/>
+        <w:sz w:val="20"/>
+      </w:rPr>
+    </w:lvl>
+    <w:lvl w:ilvl="3" w:tentative="1">
+      <w:start w:val="1"/>
+      <w:numFmt w:val="bullet"/>
+      <w:lvlText w:val=""/>
+      <w:lvlJc w:val="left"/>
+      <w:pPr>
+        <w:tabs>
+          <w:tab w:val="num" w:pos="2880"/>
+        </w:tabs>
+        <w:ind w:left="2880" w:hanging="360"/>
+      </w:pPr>
+      <w:rPr>
+        <w:rFonts w:ascii="Wingdings" w:hAnsi="Wingdings" w:hint="default"/>
+        <w:sz w:val="20"/>
+      </w:rPr>
+    </w:lvl>
+    <w:lvl w:ilvl="4" w:tentative="1">
+      <w:start w:val="1"/>
+      <w:numFmt w:val="bullet"/>
+      <w:lvlText w:val=""/>
+      <w:lvlJc w:val="left"/>
+      <w:pPr>
+        <w:tabs>
+          <w:tab w:val="num" w:pos="3600"/>
+        </w:tabs>
+        <w:ind w:left="3600" w:hanging="360"/>
+      </w:pPr>
+      <w:rPr>
+        <w:rFonts w:ascii="Wingdings" w:hAnsi="Wingdings" w:hint="default"/>
+        <w:sz w:val="20"/>
+      </w:rPr>
+    </w:lvl>
+    <w:lvl w:ilvl="5" w:tentative="1">
+      <w:start w:val="1"/>
+      <w:numFmt w:val="bullet"/>
+      <w:lvlText w:val=""/>
+      <w:lvlJc w:val="left"/>
+      <w:pPr>
+        <w:tabs>
+          <w:tab w:val="num" w:pos="4320"/>
+        </w:tabs>
+        <w:ind w:left="4320" w:hanging="360"/>
+      </w:pPr>
+      <w:rPr>
+        <w:rFonts w:ascii="Wingdings" w:hAnsi="Wingdings" w:hint="default"/>
+        <w:sz w:val="20"/>
+      </w:rPr>
+    </w:lvl>
+    <w:lvl w:ilvl="6" w:tentative="1">
+      <w:start w:val="1"/>
+      <w:numFmt w:val="bullet"/>
+      <w:lvlText w:val=""/>
+      <w:lvlJc w:val="left"/>
+      <w:pPr>
+        <w:tabs>
+          <w:tab w:val="num" w:pos="5040"/>
+        </w:tabs>
+        <w:ind w:left="5040" w:hanging="360"/>
+      </w:pPr>
+      <w:rPr>
+        <w:rFonts w:ascii="Wingdings" w:hAnsi="Wingdings" w:hint="default"/>
+        <w:sz w:val="20"/>
+      </w:rPr>
+    </w:lvl>
+    <w:lvl w:ilvl="7" w:tentative="1">
+      <w:start w:val="1"/>
+      <w:numFmt w:val="bullet"/>
+      <w:lvlText w:val=""/>
+      <w:lvlJc w:val="left"/>
+      <w:pPr>
+        <w:tabs>
+          <w:tab w:val="num" w:pos="5760"/>
+        </w:tabs>
+        <w:ind w:left="5760" w:hanging="360"/>
+      </w:pPr>
+      <w:rPr>
+        <w:rFonts w:ascii="Wingdings" w:hAnsi="Wingdings" w:hint="default"/>
+        <w:sz w:val="20"/>
+      </w:rPr>
+    </w:lvl>
+    <w:lvl w:ilvl="8" w:tentative="1">
+      <w:start w:val="1"/>
+      <w:numFmt w:val="bullet"/>
+      <w:lvlText w:val=""/>
+      <w:lvlJc w:val="left"/>
+      <w:pPr>
+        <w:tabs>
+          <w:tab w:val="num" w:pos="6480"/>
+        </w:tabs>
+        <w:ind w:left="6480" w:hanging="360"/>
+      </w:pPr>
+      <w:rPr>
+        <w:rFonts w:ascii="Wingdings" w:hAnsi="Wingdings" w:hint="default"/>
+        <w:sz w:val="20"/>
+      </w:rPr>
+    </w:lvl>
+  </w:abstractNum>
+  <w:abstractNum w:abstractNumId="17" w15:restartNumberingAfterBreak="0">
     <w:nsid w:val="7D5A384C"/>
     <w:multiLevelType w:val="multilevel"/>
     <w:tmpl w:val="F190A02E"/>
@@ -1807,7 +4453,7 @@
       </w:pPr>
     </w:lvl>
   </w:abstractNum>
-  <w:abstractNum w:abstractNumId="8" w15:restartNumberingAfterBreak="0">
+  <w:abstractNum w:abstractNumId="18" w15:restartNumberingAfterBreak="0">
     <w:nsid w:val="7D8A727E"/>
     <w:multiLevelType w:val="multilevel"/>
     <w:tmpl w:val="1310A88E"/>
@@ -1925,10 +4571,10 @@
     </w:lvl>
   </w:abstractNum>
   <w:num w:numId="1" w16cid:durableId="1160466790">
-    <w:abstractNumId w:val="4"/>
+    <w:abstractNumId w:val="12"/>
   </w:num>
   <w:num w:numId="2" w16cid:durableId="1237785454">
-    <w:abstractNumId w:val="7"/>
+    <w:abstractNumId w:val="17"/>
   </w:num>
   <w:num w:numId="3" w16cid:durableId="2026398879">
     <w:abstractNumId w:val="0"/>
@@ -1937,19 +4583,49 @@
     <w:abstractNumId w:val="1"/>
   </w:num>
   <w:num w:numId="5" w16cid:durableId="573900669">
+    <w:abstractNumId w:val="6"/>
+  </w:num>
+  <w:num w:numId="6" w16cid:durableId="1184829966">
+    <w:abstractNumId w:val="15"/>
+  </w:num>
+  <w:num w:numId="7" w16cid:durableId="343091318">
+    <w:abstractNumId w:val="8"/>
+  </w:num>
+  <w:num w:numId="8" w16cid:durableId="1956710132">
+    <w:abstractNumId w:val="18"/>
+  </w:num>
+  <w:num w:numId="9" w16cid:durableId="1883975733">
+    <w:abstractNumId w:val="14"/>
+  </w:num>
+  <w:num w:numId="10" w16cid:durableId="1699741994">
+    <w:abstractNumId w:val="7"/>
+  </w:num>
+  <w:num w:numId="11" w16cid:durableId="1254390247">
+    <w:abstractNumId w:val="10"/>
+  </w:num>
+  <w:num w:numId="12" w16cid:durableId="1559124851">
+    <w:abstractNumId w:val="11"/>
+  </w:num>
+  <w:num w:numId="13" w16cid:durableId="1105230384">
+    <w:abstractNumId w:val="13"/>
+  </w:num>
+  <w:num w:numId="14" w16cid:durableId="171771558">
+    <w:abstractNumId w:val="16"/>
+  </w:num>
+  <w:num w:numId="15" w16cid:durableId="810026337">
+    <w:abstractNumId w:val="5"/>
+  </w:num>
+  <w:num w:numId="16" w16cid:durableId="743380617">
     <w:abstractNumId w:val="2"/>
   </w:num>
-  <w:num w:numId="6" w16cid:durableId="1184829966">
-    <w:abstractNumId w:val="6"/>
+  <w:num w:numId="17" w16cid:durableId="1371146450">
+    <w:abstractNumId w:val="4"/>
   </w:num>
-  <w:num w:numId="7" w16cid:durableId="343091318">
+  <w:num w:numId="18" w16cid:durableId="588271926">
     <w:abstractNumId w:val="3"/>
   </w:num>
-  <w:num w:numId="8" w16cid:durableId="1956710132">
-    <w:abstractNumId w:val="8"/>
-  </w:num>
-  <w:num w:numId="9" w16cid:durableId="1883975733">
-    <w:abstractNumId w:val="5"/>
+  <w:num w:numId="19" w16cid:durableId="1934125077">
+    <w:abstractNumId w:val="9"/>
   </w:num>
 </w:numbering>
 </file>
@@ -2358,7 +5034,6 @@
   <w:style w:type="character" w:default="1" w:styleId="DefaultParagraphFont">
     <w:name w:val="Default Paragraph Font"/>
     <w:uiPriority w:val="1"/>
-    <w:semiHidden/>
     <w:unhideWhenUsed/>
   </w:style>
   <w:style w:type="table" w:default="1" w:styleId="TableNormal">

</xml_diff>

<commit_message>
Events Assignemnt and some modifications
</commit_message>
<xml_diff>
--- a/JS/Assignments/Assignment - Events.docx
+++ b/JS/Assignments/Assignment - Events.docx
@@ -86,7 +86,15 @@
         <w:ind w:left="1080"/>
       </w:pPr>
       <w:r>
-        <w:t>&lt;button id="myButton"&gt;Click Me&lt;/button&gt;</w:t>
+        <w:t>&lt;button id="</w:t>
+      </w:r>
+      <w:proofErr w:type="spellStart"/>
+      <w:r>
+        <w:t>myButton</w:t>
+      </w:r>
+      <w:proofErr w:type="spellEnd"/>
+      <w:r>
+        <w:t>"&gt;Click Me&lt;/button&gt;</w:t>
       </w:r>
     </w:p>
     <w:p>
@@ -125,7 +133,15 @@
         </w:numPr>
       </w:pPr>
       <w:r>
-        <w:t>Create a &lt;div&gt; that changes its background color when the mouse hovers over it and resets when the mouse leaves.</w:t>
+        <w:t xml:space="preserve">Create a &lt;div&gt; that changes its background </w:t>
+      </w:r>
+      <w:proofErr w:type="spellStart"/>
+      <w:r>
+        <w:t>color</w:t>
+      </w:r>
+      <w:proofErr w:type="spellEnd"/>
+      <w:r>
+        <w:t xml:space="preserve"> when the mouse hovers over it and resets when the mouse leaves.</w:t>
       </w:r>
     </w:p>
     <w:p>
@@ -299,6 +315,12 @@
         <w:t>Create a parent &lt;div&gt; that contains multiple child &lt;button&gt; elements. Attach a click event listener to the parent &lt;div&gt; to handle click events on any button without adding individual listeners to each button.</w:t>
       </w:r>
     </w:p>
+    <w:p/>
+    <w:p/>
+    <w:p/>
+    <w:p/>
+    <w:p/>
+    <w:p/>
     <w:p>
       <w:pPr>
         <w:rPr>
@@ -332,13 +354,195 @@
     </w:p>
     <w:p>
       <w:pPr>
+        <w:pStyle w:val="ListParagraph"/>
+        <w:numPr>
+          <w:ilvl w:val="1"/>
+          <w:numId w:val="21"/>
+        </w:numPr>
+      </w:pPr>
+      <w:r>
+        <w:t xml:space="preserve">Create a custom event called </w:t>
+      </w:r>
+      <w:proofErr w:type="spellStart"/>
+      <w:r>
+        <w:t>customClick</w:t>
+      </w:r>
+      <w:proofErr w:type="spellEnd"/>
+      <w:r>
+        <w:t xml:space="preserve"> that fires when a user clicks a button. When the custom event is triggered, log "Custom Event Triggered!" in the console.</w:t>
+      </w:r>
+    </w:p>
+    <w:p>
+      <w:pPr>
+        <w:pStyle w:val="ListParagraph"/>
+        <w:numPr>
+          <w:ilvl w:val="1"/>
+          <w:numId w:val="21"/>
+        </w:numPr>
+      </w:pPr>
+      <w:r>
+        <w:rPr>
+          <w:b/>
+          <w:bCs/>
+        </w:rPr>
+        <w:t>Objective</w:t>
+      </w:r>
+      <w:r>
+        <w:t>: Create and dispatch a custom event when a specific action occurs (e.g., a user clicks a button three times).</w:t>
+      </w:r>
+    </w:p>
+    <w:p>
+      <w:pPr>
+        <w:pStyle w:val="ListParagraph"/>
+        <w:numPr>
+          <w:ilvl w:val="1"/>
+          <w:numId w:val="21"/>
+        </w:numPr>
+      </w:pPr>
+      <w:r>
+        <w:rPr>
+          <w:b/>
+          <w:bCs/>
+        </w:rPr>
+        <w:t>Instructions</w:t>
+      </w:r>
+      <w:r>
+        <w:t>:</w:t>
+      </w:r>
+    </w:p>
+    <w:p>
+      <w:pPr>
+        <w:numPr>
+          <w:ilvl w:val="1"/>
+          <w:numId w:val="19"/>
+        </w:numPr>
+        <w:tabs>
+          <w:tab w:val="clear" w:pos="1800"/>
+          <w:tab w:val="num" w:pos="2160"/>
+        </w:tabs>
+        <w:ind w:left="2160"/>
+      </w:pPr>
+      <w:r>
+        <w:t>Create a button that triggers a custom event after being clicked three times.</w:t>
+      </w:r>
+    </w:p>
+    <w:p>
+      <w:pPr>
+        <w:numPr>
+          <w:ilvl w:val="1"/>
+          <w:numId w:val="19"/>
+        </w:numPr>
+        <w:tabs>
+          <w:tab w:val="clear" w:pos="1800"/>
+          <w:tab w:val="num" w:pos="2160"/>
+        </w:tabs>
+        <w:ind w:left="2160"/>
+      </w:pPr>
+      <w:r>
+        <w:t>When the custom event is fired, display a message below the button.</w:t>
+      </w:r>
+    </w:p>
+    <w:p>
+      <w:pPr>
+        <w:ind w:left="1800"/>
+      </w:pPr>
+      <w:r>
+        <w:t>html</w:t>
+      </w:r>
+    </w:p>
+    <w:p>
+      <w:pPr>
+        <w:ind w:left="1800"/>
+      </w:pPr>
+      <w:r>
+        <w:t>Copy code</w:t>
+      </w:r>
+    </w:p>
+    <w:p>
+      <w:pPr>
+        <w:ind w:left="1800"/>
+      </w:pPr>
+      <w:r>
+        <w:t>&lt;button id="</w:t>
+      </w:r>
+      <w:proofErr w:type="spellStart"/>
+      <w:r>
+        <w:t>customEventButton</w:t>
+      </w:r>
+      <w:proofErr w:type="spellEnd"/>
+      <w:r>
+        <w:t>"&gt;Click Me&lt;/button&gt;</w:t>
+      </w:r>
+    </w:p>
+    <w:p>
+      <w:pPr>
+        <w:ind w:left="1800"/>
+      </w:pPr>
+      <w:r>
+        <w:t>&lt;p id="</w:t>
+      </w:r>
+      <w:proofErr w:type="spellStart"/>
+      <w:r>
+        <w:t>customEventMessage</w:t>
+      </w:r>
+      <w:proofErr w:type="spellEnd"/>
+      <w:r>
+        <w:t>"&gt;&lt;/p&gt;</w:t>
+      </w:r>
+    </w:p>
+    <w:p>
+      <w:pPr>
+        <w:ind w:left="1800"/>
+      </w:pPr>
+    </w:p>
+    <w:p>
+      <w:pPr>
+        <w:ind w:left="1800"/>
+      </w:pPr>
+      <w:r>
+        <w:t>&lt;script&gt;</w:t>
+      </w:r>
+    </w:p>
+    <w:p>
+      <w:pPr>
+        <w:ind w:left="1800"/>
+      </w:pPr>
+      <w:r>
+        <w:t xml:space="preserve">  // Write the JavaScript code here (handle custom event creation and dispatch)</w:t>
+      </w:r>
+    </w:p>
+    <w:p>
+      <w:pPr>
+        <w:ind w:left="1440" w:firstLine="360"/>
+      </w:pPr>
+      <w:r>
+        <w:t>&lt;/script&gt;</w:t>
+      </w:r>
+    </w:p>
+    <w:p>
+      <w:pPr>
+        <w:numPr>
+          <w:ilvl w:val="0"/>
+          <w:numId w:val="6"/>
+        </w:numPr>
+      </w:pPr>
+      <w:r>
+        <w:rPr>
+          <w:b/>
+          <w:bCs/>
+        </w:rPr>
+        <w:t>Event Propagation (Bubbling vs. Capturing):</w:t>
+      </w:r>
+    </w:p>
+    <w:p>
+      <w:pPr>
         <w:numPr>
           <w:ilvl w:val="1"/>
           <w:numId w:val="6"/>
         </w:numPr>
       </w:pPr>
       <w:r>
-        <w:t>Create a custom event called customClick that fires when a user clicks a button. When the custom event is triggered, log "Custom Event Triggered!" in the console.</w:t>
+        <w:t>Create a nested structure with two &lt;div&gt; elements. Attach a click event listener to both the parent and child &lt;div&gt;. Demonstrate event propagation by logging messages for both capturing and bubbling phases when clicking the child &lt;div&gt;.</w:t>
       </w:r>
     </w:p>
     <w:p>
@@ -353,7 +557,7 @@
           <w:b/>
           <w:bCs/>
         </w:rPr>
-        <w:t>Event Propagation (Bubbling vs. Capturing):</w:t>
+        <w:t>Debouncing with Event Listeners:</w:t>
       </w:r>
     </w:p>
     <w:p>
@@ -364,7 +568,7 @@
         </w:numPr>
       </w:pPr>
       <w:r>
-        <w:t>Create a nested structure with two &lt;div&gt; elements. Attach a click event listener to both the parent and child &lt;div&gt;. Demonstrate event propagation by logging messages for both capturing and bubbling phases when clicking the child &lt;div&gt;.</w:t>
+        <w:t>Implement a search input box that shows a list of suggestions based on what the user types. Use event debouncing to limit how often the suggestions are updated as the user types.</w:t>
       </w:r>
     </w:p>
     <w:p>
@@ -379,7 +583,7 @@
           <w:b/>
           <w:bCs/>
         </w:rPr>
-        <w:t>Debouncing with Event Listeners:</w:t>
+        <w:t>Throttling a Scroll Event Listener:</w:t>
       </w:r>
     </w:p>
     <w:p>
@@ -390,54 +594,39 @@
         </w:numPr>
       </w:pPr>
       <w:r>
-        <w:t>Implement a search input box that shows a list of suggestions based on what the user types. Use event debouncing to limit how often the suggestions are updated as the user types.</w:t>
-      </w:r>
-    </w:p>
-    <w:p>
-      <w:pPr>
-        <w:numPr>
-          <w:ilvl w:val="0"/>
-          <w:numId w:val="6"/>
-        </w:numPr>
-      </w:pPr>
-      <w:r>
-        <w:rPr>
-          <w:b/>
-          <w:bCs/>
-        </w:rPr>
-        <w:t>Throttling a Scroll Event Listener:</w:t>
-      </w:r>
-    </w:p>
-    <w:p>
-      <w:pPr>
-        <w:numPr>
-          <w:ilvl w:val="1"/>
-          <w:numId w:val="6"/>
-        </w:numPr>
-      </w:pPr>
-      <w:r>
         <w:t>Attach a scroll event listener to the window that logs the current scroll position. Use throttling to limit how often the scroll position is logged, even when the user scrolls rapidly.</w:t>
       </w:r>
     </w:p>
     <w:p>
+      <w:pPr>
+        <w:jc w:val="both"/>
+      </w:pPr>
       <w:r>
         <w:t>These exercises will help you practice event listener handling at various levels of complexity.</w:t>
       </w:r>
     </w:p>
     <w:p/>
     <w:p/>
-    <w:p>
-      <w:pPr>
-        <w:rPr>
-          <w:b/>
-          <w:bCs/>
-        </w:rPr>
-      </w:pPr>
-      <w:r>
-        <w:rPr>
-          <w:b/>
-          <w:bCs/>
-        </w:rPr>
+    <w:p/>
+    <w:p/>
+    <w:p/>
+    <w:p/>
+    <w:p/>
+    <w:p/>
+    <w:p/>
+    <w:p>
+      <w:pPr>
+        <w:rPr>
+          <w:b/>
+          <w:bCs/>
+        </w:rPr>
+      </w:pPr>
+      <w:r>
+        <w:rPr>
+          <w:b/>
+          <w:bCs/>
+        </w:rPr>
+        <w:lastRenderedPageBreak/>
         <w:t>Easy Level</w:t>
       </w:r>
     </w:p>
@@ -453,7 +642,7 @@
           <w:b/>
           <w:bCs/>
         </w:rPr>
-        <w:t>Basic Event Listeners:</w:t>
+        <w:t>Remove Event Listeners:</w:t>
       </w:r>
     </w:p>
     <w:p>
@@ -464,70 +653,7 @@
         </w:numPr>
       </w:pPr>
       <w:r>
-        <w:t>Create a button that changes its text to "Clicked!" when clicked.</w:t>
-      </w:r>
-    </w:p>
-    <w:p>
-      <w:pPr>
-        <w:numPr>
-          <w:ilvl w:val="1"/>
-          <w:numId w:val="7"/>
-        </w:numPr>
-      </w:pPr>
-      <w:r>
-        <w:t>Add a mouseover event to a paragraph that changes its background color to yellow.</w:t>
-      </w:r>
-    </w:p>
-    <w:p>
-      <w:pPr>
-        <w:numPr>
-          <w:ilvl w:val="0"/>
-          <w:numId w:val="7"/>
-        </w:numPr>
-      </w:pPr>
-      <w:r>
-        <w:rPr>
-          <w:b/>
-          <w:bCs/>
-        </w:rPr>
-        <w:t>Remove Event Listeners:</w:t>
-      </w:r>
-    </w:p>
-    <w:p>
-      <w:pPr>
-        <w:numPr>
-          <w:ilvl w:val="1"/>
-          <w:numId w:val="7"/>
-        </w:numPr>
-      </w:pPr>
-      <w:r>
         <w:t>Add an event listener to a button that logs "Clicked" to the console when clicked. After three clicks, remove the event listener.</w:t>
-      </w:r>
-    </w:p>
-    <w:p>
-      <w:pPr>
-        <w:numPr>
-          <w:ilvl w:val="0"/>
-          <w:numId w:val="7"/>
-        </w:numPr>
-      </w:pPr>
-      <w:r>
-        <w:rPr>
-          <w:b/>
-          <w:bCs/>
-        </w:rPr>
-        <w:t>Listening for Keyboard Events:</w:t>
-      </w:r>
-    </w:p>
-    <w:p>
-      <w:pPr>
-        <w:numPr>
-          <w:ilvl w:val="1"/>
-          <w:numId w:val="7"/>
-        </w:numPr>
-      </w:pPr>
-      <w:r>
-        <w:t>Add an event listener to the document that logs the key pressed by the user.</w:t>
       </w:r>
     </w:p>
     <w:p>
@@ -549,140 +675,6 @@
           <w:b/>
           <w:bCs/>
         </w:rPr>
-        <w:t>Medium Level</w:t>
-      </w:r>
-    </w:p>
-    <w:p>
-      <w:pPr>
-        <w:numPr>
-          <w:ilvl w:val="0"/>
-          <w:numId w:val="8"/>
-        </w:numPr>
-      </w:pPr>
-      <w:r>
-        <w:rPr>
-          <w:b/>
-          <w:bCs/>
-        </w:rPr>
-        <w:t>Capturing vs. Bubbling:</w:t>
-      </w:r>
-    </w:p>
-    <w:p>
-      <w:pPr>
-        <w:numPr>
-          <w:ilvl w:val="1"/>
-          <w:numId w:val="8"/>
-        </w:numPr>
-      </w:pPr>
-      <w:r>
-        <w:t>Create nested div elements with different background colors.</w:t>
-      </w:r>
-    </w:p>
-    <w:p>
-      <w:pPr>
-        <w:numPr>
-          <w:ilvl w:val="1"/>
-          <w:numId w:val="8"/>
-        </w:numPr>
-      </w:pPr>
-      <w:r>
-        <w:t>Add event listeners to each div and explore the difference between event capturing and bubbling.</w:t>
-      </w:r>
-    </w:p>
-    <w:p>
-      <w:pPr>
-        <w:numPr>
-          <w:ilvl w:val="1"/>
-          <w:numId w:val="8"/>
-        </w:numPr>
-      </w:pPr>
-      <w:r>
-        <w:lastRenderedPageBreak/>
-        <w:t>Log the order of execution for both phases.</w:t>
-      </w:r>
-    </w:p>
-    <w:p>
-      <w:pPr>
-        <w:numPr>
-          <w:ilvl w:val="0"/>
-          <w:numId w:val="8"/>
-        </w:numPr>
-      </w:pPr>
-      <w:r>
-        <w:rPr>
-          <w:b/>
-          <w:bCs/>
-        </w:rPr>
-        <w:t>Preventing Default Behavior:</w:t>
-      </w:r>
-    </w:p>
-    <w:p>
-      <w:pPr>
-        <w:numPr>
-          <w:ilvl w:val="1"/>
-          <w:numId w:val="8"/>
-        </w:numPr>
-      </w:pPr>
-      <w:r>
-        <w:t>Create a form with a submit button.</w:t>
-      </w:r>
-    </w:p>
-    <w:p>
-      <w:pPr>
-        <w:numPr>
-          <w:ilvl w:val="1"/>
-          <w:numId w:val="8"/>
-        </w:numPr>
-      </w:pPr>
-      <w:r>
-        <w:t>Add an event listener that prevents the form from submitting and shows an alert instead.</w:t>
-      </w:r>
-    </w:p>
-    <w:p>
-      <w:pPr>
-        <w:numPr>
-          <w:ilvl w:val="0"/>
-          <w:numId w:val="8"/>
-        </w:numPr>
-      </w:pPr>
-      <w:r>
-        <w:rPr>
-          <w:b/>
-          <w:bCs/>
-        </w:rPr>
-        <w:t>Delegation of Events:</w:t>
-      </w:r>
-    </w:p>
-    <w:p>
-      <w:pPr>
-        <w:numPr>
-          <w:ilvl w:val="1"/>
-          <w:numId w:val="8"/>
-        </w:numPr>
-      </w:pPr>
-      <w:r>
-        <w:t>Create a list with 5 items. Instead of adding an event listener to each list item, attach a single event listener to the parent ul and log the clicked item's text.</w:t>
-      </w:r>
-    </w:p>
-    <w:p>
-      <w:r>
-        <w:pict w14:anchorId="58FAE567">
-          <v:rect id="_x0000_i1026" style="width:0;height:1.5pt" o:hralign="center" o:hrstd="t" o:hr="t" fillcolor="#a0a0a0" stroked="f"/>
-        </w:pict>
-      </w:r>
-    </w:p>
-    <w:p>
-      <w:pPr>
-        <w:rPr>
-          <w:b/>
-          <w:bCs/>
-        </w:rPr>
-      </w:pPr>
-      <w:r>
-        <w:rPr>
-          <w:b/>
-          <w:bCs/>
-        </w:rPr>
         <w:t>Hard Level</w:t>
       </w:r>
     </w:p>
@@ -720,7 +712,17 @@
         </w:numPr>
       </w:pPr>
       <w:r>
-        <w:t>Use event.stopPropagation() to stop the event from propagating to the div when the button is clicked.</w:t>
+        <w:t xml:space="preserve">Use </w:t>
+      </w:r>
+      <w:proofErr w:type="spellStart"/>
+      <w:proofErr w:type="gramStart"/>
+      <w:r>
+        <w:t>event.stopPropagation</w:t>
+      </w:r>
+      <w:proofErr w:type="spellEnd"/>
+      <w:proofErr w:type="gramEnd"/>
+      <w:r>
+        <w:t>() to stop the event from propagating to the div when the button is clicked.</w:t>
       </w:r>
     </w:p>
     <w:p>
@@ -746,7 +748,15 @@
         </w:numPr>
       </w:pPr>
       <w:r>
-        <w:t>Create an input field that changes its border color to green when focused and back to red when blurred.</w:t>
+        <w:t xml:space="preserve">Create an input field that changes its border </w:t>
+      </w:r>
+      <w:proofErr w:type="spellStart"/>
+      <w:r>
+        <w:t>color</w:t>
+      </w:r>
+      <w:proofErr w:type="spellEnd"/>
+      <w:r>
+        <w:t xml:space="preserve"> to green when focused and back to red when blurred.</w:t>
       </w:r>
     </w:p>
     <w:p>
@@ -795,7 +805,7 @@
     <w:p>
       <w:r>
         <w:pict w14:anchorId="137EC692">
-          <v:rect id="_x0000_i1051" style="width:0;height:1.5pt" o:hralign="center" o:hrstd="t" o:hr="t" fillcolor="#a0a0a0" stroked="f"/>
+          <v:rect id="_x0000_i1027" style="width:0;height:1.5pt" o:hralign="center" o:hrstd="t" o:hr="t" fillcolor="#a0a0a0" stroked="f"/>
         </w:pict>
       </w:r>
     </w:p>
@@ -812,230 +822,6 @@
           <w:bCs/>
         </w:rPr>
         <w:t>Part 1: Easy</w:t>
-      </w:r>
-    </w:p>
-    <w:p>
-      <w:pPr>
-        <w:rPr>
-          <w:b/>
-          <w:bCs/>
-        </w:rPr>
-      </w:pPr>
-      <w:r>
-        <w:rPr>
-          <w:b/>
-          <w:bCs/>
-        </w:rPr>
-        <w:t>1. Simple Click Event</w:t>
-      </w:r>
-    </w:p>
-    <w:p>
-      <w:pPr>
-        <w:numPr>
-          <w:ilvl w:val="0"/>
-          <w:numId w:val="10"/>
-        </w:numPr>
-      </w:pPr>
-      <w:r>
-        <w:rPr>
-          <w:b/>
-          <w:bCs/>
-        </w:rPr>
-        <w:t>Objective</w:t>
-      </w:r>
-      <w:r>
-        <w:t>: Write a function that changes the text of an HTML &lt;p&gt; element when a button is clicked.</w:t>
-      </w:r>
-    </w:p>
-    <w:p>
-      <w:pPr>
-        <w:numPr>
-          <w:ilvl w:val="0"/>
-          <w:numId w:val="10"/>
-        </w:numPr>
-      </w:pPr>
-      <w:r>
-        <w:rPr>
-          <w:b/>
-          <w:bCs/>
-        </w:rPr>
-        <w:t>Instructions</w:t>
-      </w:r>
-      <w:r>
-        <w:t>:</w:t>
-      </w:r>
-    </w:p>
-    <w:p>
-      <w:pPr>
-        <w:numPr>
-          <w:ilvl w:val="1"/>
-          <w:numId w:val="10"/>
-        </w:numPr>
-      </w:pPr>
-      <w:r>
-        <w:t>Create a button with the text “Click Me” and a &lt;p&gt; element with some text.</w:t>
-      </w:r>
-    </w:p>
-    <w:p>
-      <w:pPr>
-        <w:numPr>
-          <w:ilvl w:val="1"/>
-          <w:numId w:val="10"/>
-        </w:numPr>
-      </w:pPr>
-      <w:r>
-        <w:t>When the button is clicked, the text inside the &lt;p&gt; element should change to “Button Clicked!”</w:t>
-      </w:r>
-    </w:p>
-    <w:p>
-      <w:r>
-        <w:t>html</w:t>
-      </w:r>
-    </w:p>
-    <w:p>
-      <w:r>
-        <w:t>Copy code</w:t>
-      </w:r>
-    </w:p>
-    <w:p>
-      <w:r>
-        <w:t>&lt;button id="myButton"&gt;Click Me&lt;/button&gt;</w:t>
-      </w:r>
-    </w:p>
-    <w:p>
-      <w:r>
-        <w:t>&lt;p id="text"&gt;This is some text&lt;/p&gt;</w:t>
-      </w:r>
-    </w:p>
-    <w:p/>
-    <w:p>
-      <w:r>
-        <w:t>&lt;script&gt;</w:t>
-      </w:r>
-    </w:p>
-    <w:p>
-      <w:r>
-        <w:t xml:space="preserve">  // Write the JavaScript code here</w:t>
-      </w:r>
-    </w:p>
-    <w:p>
-      <w:r>
-        <w:t>&lt;/script&gt;</w:t>
-      </w:r>
-    </w:p>
-    <w:p>
-      <w:pPr>
-        <w:rPr>
-          <w:b/>
-          <w:bCs/>
-        </w:rPr>
-      </w:pPr>
-      <w:r>
-        <w:rPr>
-          <w:b/>
-          <w:bCs/>
-        </w:rPr>
-        <w:t>2. Mouseover Event</w:t>
-      </w:r>
-    </w:p>
-    <w:p>
-      <w:pPr>
-        <w:numPr>
-          <w:ilvl w:val="0"/>
-          <w:numId w:val="11"/>
-        </w:numPr>
-      </w:pPr>
-      <w:r>
-        <w:rPr>
-          <w:b/>
-          <w:bCs/>
-        </w:rPr>
-        <w:t>Objective</w:t>
-      </w:r>
-      <w:r>
-        <w:t>: Change the background color of a &lt;div&gt; when the mouse hovers over it.</w:t>
-      </w:r>
-    </w:p>
-    <w:p>
-      <w:pPr>
-        <w:numPr>
-          <w:ilvl w:val="0"/>
-          <w:numId w:val="11"/>
-        </w:numPr>
-      </w:pPr>
-      <w:r>
-        <w:rPr>
-          <w:b/>
-          <w:bCs/>
-        </w:rPr>
-        <w:t>Instructions</w:t>
-      </w:r>
-      <w:r>
-        <w:t>:</w:t>
-      </w:r>
-    </w:p>
-    <w:p>
-      <w:pPr>
-        <w:numPr>
-          <w:ilvl w:val="1"/>
-          <w:numId w:val="11"/>
-        </w:numPr>
-      </w:pPr>
-      <w:r>
-        <w:t>Create a &lt;div&gt; with some text inside.</w:t>
-      </w:r>
-    </w:p>
-    <w:p>
-      <w:pPr>
-        <w:numPr>
-          <w:ilvl w:val="1"/>
-          <w:numId w:val="11"/>
-        </w:numPr>
-      </w:pPr>
-      <w:r>
-        <w:t>When the mouse enters the &lt;div&gt;, change its background color to blue.</w:t>
-      </w:r>
-    </w:p>
-    <w:p>
-      <w:pPr>
-        <w:numPr>
-          <w:ilvl w:val="1"/>
-          <w:numId w:val="11"/>
-        </w:numPr>
-      </w:pPr>
-      <w:r>
-        <w:t>When the mouse leaves, change it back to the original color.</w:t>
-      </w:r>
-    </w:p>
-    <w:p>
-      <w:r>
-        <w:t>html</w:t>
-      </w:r>
-    </w:p>
-    <w:p>
-      <w:r>
-        <w:t>Copy code</w:t>
-      </w:r>
-    </w:p>
-    <w:p>
-      <w:r>
-        <w:t>&lt;div id="hoverDiv"&gt;Hover over this div&lt;/div&gt;</w:t>
-      </w:r>
-    </w:p>
-    <w:p/>
-    <w:p>
-      <w:r>
-        <w:t>&lt;script&gt;</w:t>
-      </w:r>
-    </w:p>
-    <w:p>
-      <w:r>
-        <w:t xml:space="preserve">  // Write the JavaScript code here</w:t>
-      </w:r>
-    </w:p>
-    <w:p>
-      <w:r>
-        <w:t>&lt;/script&gt;</w:t>
       </w:r>
     </w:p>
     <w:p>
@@ -1112,37 +898,78 @@
       </w:r>
     </w:p>
     <w:p>
+      <w:pPr>
+        <w:ind w:left="2160"/>
+      </w:pPr>
       <w:r>
         <w:t>html</w:t>
       </w:r>
     </w:p>
     <w:p>
+      <w:pPr>
+        <w:ind w:left="2160"/>
+      </w:pPr>
       <w:r>
         <w:t>Copy code</w:t>
       </w:r>
     </w:p>
     <w:p>
-      <w:r>
-        <w:t>&lt;input type="text" id="inputField" placeholder="Type something here"&gt;</w:t>
-      </w:r>
-    </w:p>
-    <w:p>
-      <w:r>
-        <w:t>&lt;p id="displayText"&gt;&lt;/p&gt;</w:t>
-      </w:r>
-    </w:p>
-    <w:p/>
-    <w:p>
+      <w:pPr>
+        <w:ind w:left="2160"/>
+      </w:pPr>
+      <w:r>
+        <w:t>&lt;input type="text" id="</w:t>
+      </w:r>
+      <w:proofErr w:type="spellStart"/>
+      <w:r>
+        <w:t>inputField</w:t>
+      </w:r>
+      <w:proofErr w:type="spellEnd"/>
+      <w:r>
+        <w:t>" placeholder="Type something here"&gt;</w:t>
+      </w:r>
+    </w:p>
+    <w:p>
+      <w:pPr>
+        <w:ind w:left="2160"/>
+      </w:pPr>
+      <w:r>
+        <w:t>&lt;p id="</w:t>
+      </w:r>
+      <w:proofErr w:type="spellStart"/>
+      <w:r>
+        <w:t>displayText</w:t>
+      </w:r>
+      <w:proofErr w:type="spellEnd"/>
+      <w:r>
+        <w:t>"&gt;&lt;/p&gt;</w:t>
+      </w:r>
+    </w:p>
+    <w:p>
+      <w:pPr>
+        <w:ind w:left="2160"/>
+      </w:pPr>
+    </w:p>
+    <w:p>
+      <w:pPr>
+        <w:ind w:left="2160"/>
+      </w:pPr>
       <w:r>
         <w:t>&lt;script&gt;</w:t>
       </w:r>
     </w:p>
     <w:p>
+      <w:pPr>
+        <w:ind w:left="2160"/>
+      </w:pPr>
       <w:r>
         <w:t xml:space="preserve">  // Write the JavaScript code here</w:t>
       </w:r>
     </w:p>
     <w:p>
+      <w:pPr>
+        <w:ind w:left="2160"/>
+      </w:pPr>
       <w:r>
         <w:t>&lt;/script&gt;</w:t>
       </w:r>
@@ -1150,7 +977,7 @@
     <w:p>
       <w:r>
         <w:pict w14:anchorId="019484D7">
-          <v:rect id="_x0000_i1052" style="width:0;height:1.5pt" o:hralign="center" o:hrstd="t" o:hr="t" fillcolor="#a0a0a0" stroked="f"/>
+          <v:rect id="_x0000_i1046" style="width:0;height:1.5pt" o:hralign="center" o:hrstd="t" o:hr="t" fillcolor="#a0a0a0" stroked="f"/>
         </w:pict>
       </w:r>
     </w:p>
@@ -1161,121 +988,21 @@
           <w:bCs/>
         </w:rPr>
       </w:pPr>
-      <w:r>
-        <w:rPr>
-          <w:b/>
-          <w:bCs/>
-        </w:rPr>
+    </w:p>
+    <w:p>
+      <w:pPr>
+        <w:rPr>
+          <w:b/>
+          <w:bCs/>
+        </w:rPr>
+      </w:pPr>
+      <w:r>
+        <w:rPr>
+          <w:b/>
+          <w:bCs/>
+        </w:rPr>
+        <w:lastRenderedPageBreak/>
         <w:t>Part 2: Medium</w:t>
-      </w:r>
-    </w:p>
-    <w:p>
-      <w:pPr>
-        <w:rPr>
-          <w:b/>
-          <w:bCs/>
-        </w:rPr>
-      </w:pPr>
-      <w:r>
-        <w:rPr>
-          <w:b/>
-          <w:bCs/>
-        </w:rPr>
-        <w:t>4. Keydown Event</w:t>
-      </w:r>
-    </w:p>
-    <w:p>
-      <w:pPr>
-        <w:numPr>
-          <w:ilvl w:val="0"/>
-          <w:numId w:val="13"/>
-        </w:numPr>
-      </w:pPr>
-      <w:r>
-        <w:rPr>
-          <w:b/>
-          <w:bCs/>
-        </w:rPr>
-        <w:t>Objective</w:t>
-      </w:r>
-      <w:r>
-        <w:t>: Detect key presses and display the key that was pressed.</w:t>
-      </w:r>
-    </w:p>
-    <w:p>
-      <w:pPr>
-        <w:numPr>
-          <w:ilvl w:val="0"/>
-          <w:numId w:val="13"/>
-        </w:numPr>
-      </w:pPr>
-      <w:r>
-        <w:rPr>
-          <w:b/>
-          <w:bCs/>
-        </w:rPr>
-        <w:t>Instructions</w:t>
-      </w:r>
-      <w:r>
-        <w:t>:</w:t>
-      </w:r>
-    </w:p>
-    <w:p>
-      <w:pPr>
-        <w:numPr>
-          <w:ilvl w:val="1"/>
-          <w:numId w:val="13"/>
-        </w:numPr>
-      </w:pPr>
-      <w:r>
-        <w:t>Add an event listener that listens for any key press.</w:t>
-      </w:r>
-    </w:p>
-    <w:p>
-      <w:pPr>
-        <w:numPr>
-          <w:ilvl w:val="1"/>
-          <w:numId w:val="13"/>
-        </w:numPr>
-      </w:pPr>
-      <w:r>
-        <w:t>Display the key pressed in a &lt;p&gt; element.</w:t>
-      </w:r>
-    </w:p>
-    <w:p>
-      <w:r>
-        <w:t>html</w:t>
-      </w:r>
-    </w:p>
-    <w:p>
-      <w:r>
-        <w:t>Copy code</w:t>
-      </w:r>
-    </w:p>
-    <w:p>
-      <w:r>
-        <w:t>&lt;p&gt;Press any key:&lt;/p&gt;</w:t>
-      </w:r>
-    </w:p>
-    <w:p>
-      <w:r>
-        <w:t>&lt;p id="keyPressed"&gt;Key Pressed: &lt;/p&gt;</w:t>
-      </w:r>
-    </w:p>
-    <w:p/>
-    <w:p>
-      <w:r>
-        <w:t>&lt;script&gt;</w:t>
-      </w:r>
-    </w:p>
-    <w:p>
-      <w:r>
-        <w:t xml:space="preserve">  // Write the JavaScript code here</w:t>
-      </w:r>
-    </w:p>
-    <w:p>
-      <w:r>
-        <w:t>&lt;/script&gt;</w:t>
       </w:r>
     </w:p>
     <w:p>
@@ -1353,22 +1080,28 @@
     </w:p>
     <w:p>
       <w:r>
-        <w:t>html</w:t>
-      </w:r>
-    </w:p>
-    <w:p>
-      <w:r>
-        <w:t>Copy code</w:t>
-      </w:r>
-    </w:p>
-    <w:p>
-      <w:r>
-        <w:t>&lt;form id="nameForm"&gt;</w:t>
-      </w:r>
-    </w:p>
-    <w:p>
-      <w:r>
-        <w:t xml:space="preserve">  &lt;input type="text" id="nameInput" placeholder="Enter your name"&gt;</w:t>
+        <w:t>&lt;form id="</w:t>
+      </w:r>
+      <w:proofErr w:type="spellStart"/>
+      <w:r>
+        <w:t>nameForm</w:t>
+      </w:r>
+      <w:proofErr w:type="spellEnd"/>
+      <w:r>
+        <w:t>"&gt;</w:t>
+      </w:r>
+    </w:p>
+    <w:p>
+      <w:r>
+        <w:t xml:space="preserve">  &lt;input type="text" id="</w:t>
+      </w:r>
+      <w:proofErr w:type="spellStart"/>
+      <w:r>
+        <w:t>nameInput</w:t>
+      </w:r>
+      <w:proofErr w:type="spellEnd"/>
+      <w:r>
+        <w:t>" placeholder="Enter your name"&gt;</w:t>
       </w:r>
     </w:p>
     <w:p>
@@ -1383,7 +1116,15 @@
     </w:p>
     <w:p>
       <w:r>
-        <w:t>&lt;p id="nameDisplay"&gt;&lt;/p&gt;</w:t>
+        <w:t>&lt;p id="</w:t>
+      </w:r>
+      <w:proofErr w:type="spellStart"/>
+      <w:r>
+        <w:t>nameDisplay</w:t>
+      </w:r>
+      <w:proofErr w:type="spellEnd"/>
+      <w:r>
+        <w:t>"&gt;&lt;/p&gt;</w:t>
       </w:r>
     </w:p>
     <w:p/>
@@ -1403,118 +1144,9 @@
       </w:r>
     </w:p>
     <w:p>
-      <w:pPr>
-        <w:rPr>
-          <w:b/>
-          <w:bCs/>
-        </w:rPr>
-      </w:pPr>
-      <w:r>
-        <w:rPr>
-          <w:b/>
-          <w:bCs/>
-        </w:rPr>
-        <w:t>6. Toggle Button Event</w:t>
-      </w:r>
-    </w:p>
-    <w:p>
-      <w:pPr>
-        <w:numPr>
-          <w:ilvl w:val="0"/>
-          <w:numId w:val="15"/>
-        </w:numPr>
-      </w:pPr>
-      <w:r>
-        <w:rPr>
-          <w:b/>
-          <w:bCs/>
-        </w:rPr>
-        <w:t>Objective</w:t>
-      </w:r>
-      <w:r>
-        <w:t>: Create a button that toggles the visibility of a &lt;div&gt;.</w:t>
-      </w:r>
-    </w:p>
-    <w:p>
-      <w:pPr>
-        <w:numPr>
-          <w:ilvl w:val="0"/>
-          <w:numId w:val="15"/>
-        </w:numPr>
-      </w:pPr>
-      <w:r>
-        <w:rPr>
-          <w:b/>
-          <w:bCs/>
-        </w:rPr>
-        <w:t>Instructions</w:t>
-      </w:r>
-      <w:r>
-        <w:t>:</w:t>
-      </w:r>
-    </w:p>
-    <w:p>
-      <w:pPr>
-        <w:numPr>
-          <w:ilvl w:val="1"/>
-          <w:numId w:val="15"/>
-        </w:numPr>
-      </w:pPr>
-      <w:r>
-        <w:t>Create a &lt;div&gt; with some text and a button labeled “Show/Hide”.</w:t>
-      </w:r>
-    </w:p>
-    <w:p>
-      <w:pPr>
-        <w:numPr>
-          <w:ilvl w:val="1"/>
-          <w:numId w:val="15"/>
-        </w:numPr>
-      </w:pPr>
-      <w:r>
-        <w:t>When the button is clicked, toggle the visibility of the &lt;div&gt; (i.e., show or hide it).</w:t>
-      </w:r>
-    </w:p>
-    <w:p>
-      <w:r>
-        <w:t>html</w:t>
-      </w:r>
-    </w:p>
-    <w:p>
-      <w:r>
-        <w:t>Copy code</w:t>
-      </w:r>
-    </w:p>
-    <w:p>
-      <w:r>
-        <w:t>&lt;button id="toggleButton"&gt;Show/Hide&lt;/button&gt;</w:t>
-      </w:r>
-    </w:p>
-    <w:p>
-      <w:r>
-        <w:t>&lt;div id="contentDiv"&gt;This content will be toggled&lt;/div&gt;</w:t>
-      </w:r>
-    </w:p>
-    <w:p/>
-    <w:p>
-      <w:r>
-        <w:t>&lt;script&gt;</w:t>
-      </w:r>
-    </w:p>
-    <w:p>
-      <w:r>
-        <w:t xml:space="preserve">  // Write the JavaScript code here</w:t>
-      </w:r>
-    </w:p>
-    <w:p>
-      <w:r>
-        <w:t>&lt;/script&gt;</w:t>
-      </w:r>
-    </w:p>
-    <w:p>
       <w:r>
         <w:pict w14:anchorId="39B8EF9E">
-          <v:rect id="_x0000_i1053" style="width:0;height:1.5pt" o:hralign="center" o:hrstd="t" o:hr="t" fillcolor="#a0a0a0" stroked="f"/>
+          <v:rect id="_x0000_i1047" style="width:0;height:1.5pt" o:hralign="center" o:hrstd="t" o:hr="t" fillcolor="#a0a0a0" stroked="f"/>
         </w:pict>
       </w:r>
     </w:p>
@@ -1531,147 +1163,6 @@
           <w:bCs/>
         </w:rPr>
         <w:t>Part 3: Hard</w:t>
-      </w:r>
-    </w:p>
-    <w:p>
-      <w:pPr>
-        <w:rPr>
-          <w:b/>
-          <w:bCs/>
-        </w:rPr>
-      </w:pPr>
-      <w:r>
-        <w:rPr>
-          <w:b/>
-          <w:bCs/>
-        </w:rPr>
-        <w:t>7. Event Delegation</w:t>
-      </w:r>
-    </w:p>
-    <w:p>
-      <w:pPr>
-        <w:numPr>
-          <w:ilvl w:val="0"/>
-          <w:numId w:val="16"/>
-        </w:numPr>
-      </w:pPr>
-      <w:r>
-        <w:rPr>
-          <w:b/>
-          <w:bCs/>
-        </w:rPr>
-        <w:t>Objective</w:t>
-      </w:r>
-      <w:r>
-        <w:t>: Use event delegation to handle multiple buttons within a parent container.</w:t>
-      </w:r>
-    </w:p>
-    <w:p>
-      <w:pPr>
-        <w:numPr>
-          <w:ilvl w:val="0"/>
-          <w:numId w:val="16"/>
-        </w:numPr>
-      </w:pPr>
-      <w:r>
-        <w:rPr>
-          <w:b/>
-          <w:bCs/>
-        </w:rPr>
-        <w:t>Instructions</w:t>
-      </w:r>
-      <w:r>
-        <w:t>:</w:t>
-      </w:r>
-    </w:p>
-    <w:p>
-      <w:pPr>
-        <w:numPr>
-          <w:ilvl w:val="1"/>
-          <w:numId w:val="16"/>
-        </w:numPr>
-      </w:pPr>
-      <w:r>
-        <w:t>Create a &lt;div&gt; that contains 3 buttons.</w:t>
-      </w:r>
-    </w:p>
-    <w:p>
-      <w:pPr>
-        <w:numPr>
-          <w:ilvl w:val="1"/>
-          <w:numId w:val="16"/>
-        </w:numPr>
-      </w:pPr>
-      <w:r>
-        <w:t>Instead of adding a click event to each button individually, add an event listener to the &lt;div&gt;, and handle the clicks based on the button clicked (use event.target).</w:t>
-      </w:r>
-    </w:p>
-    <w:p>
-      <w:pPr>
-        <w:numPr>
-          <w:ilvl w:val="1"/>
-          <w:numId w:val="16"/>
-        </w:numPr>
-      </w:pPr>
-      <w:r>
-        <w:t>When a button is clicked, display which button was clicked.</w:t>
-      </w:r>
-    </w:p>
-    <w:p>
-      <w:r>
-        <w:t>html</w:t>
-      </w:r>
-    </w:p>
-    <w:p>
-      <w:r>
-        <w:t>Copy code</w:t>
-      </w:r>
-    </w:p>
-    <w:p>
-      <w:r>
-        <w:t>&lt;div id="buttonContainer"&gt;</w:t>
-      </w:r>
-    </w:p>
-    <w:p>
-      <w:r>
-        <w:t xml:space="preserve">  &lt;button class="myButton"&gt;Button 1&lt;/button&gt;</w:t>
-      </w:r>
-    </w:p>
-    <w:p>
-      <w:r>
-        <w:t xml:space="preserve">  &lt;button class="myButton"&gt;Button 2&lt;/button&gt;</w:t>
-      </w:r>
-    </w:p>
-    <w:p>
-      <w:r>
-        <w:t xml:space="preserve">  &lt;button class="myButton"&gt;Button 3&lt;/button&gt;</w:t>
-      </w:r>
-    </w:p>
-    <w:p>
-      <w:r>
-        <w:t>&lt;/div&gt;</w:t>
-      </w:r>
-    </w:p>
-    <w:p/>
-    <w:p>
-      <w:r>
-        <w:t>&lt;p id="buttonClicked"&gt;&lt;/p&gt;</w:t>
-      </w:r>
-    </w:p>
-    <w:p/>
-    <w:p>
-      <w:r>
-        <w:t>&lt;script&gt;</w:t>
-      </w:r>
-    </w:p>
-    <w:p>
-      <w:r>
-        <w:t xml:space="preserve">  // Write the JavaScript code here</w:t>
-      </w:r>
-    </w:p>
-    <w:p>
-      <w:r>
-        <w:t>&lt;/script&gt;</w:t>
       </w:r>
     </w:p>
     <w:p>
@@ -1744,7 +1235,23 @@
         </w:numPr>
       </w:pPr>
       <w:r>
-        <w:t>Allow the user to drag the item from one &lt;div&gt; to another using drag-and-drop events (dragstart, dragover, drop).</w:t>
+        <w:t>Allow the user to drag the item from one &lt;div&gt; to another using drag-and-drop events (</w:t>
+      </w:r>
+      <w:proofErr w:type="spellStart"/>
+      <w:r>
+        <w:t>dragstart</w:t>
+      </w:r>
+      <w:proofErr w:type="spellEnd"/>
+      <w:r>
+        <w:t xml:space="preserve">, </w:t>
+      </w:r>
+      <w:proofErr w:type="spellStart"/>
+      <w:r>
+        <w:t>dragover</w:t>
+      </w:r>
+      <w:proofErr w:type="spellEnd"/>
+      <w:r>
+        <w:t>, drop).</w:t>
       </w:r>
     </w:p>
     <w:p>
@@ -1759,12 +1266,36 @@
     </w:p>
     <w:p>
       <w:r>
-        <w:t>&lt;div id="dragContainer"&gt;</w:t>
-      </w:r>
-    </w:p>
-    <w:p>
-      <w:r>
-        <w:t xml:space="preserve">  &lt;div id="dragItem" draggable="true"&gt;Drag Me!&lt;/div&gt;</w:t>
+        <w:t>&lt;div id="</w:t>
+      </w:r>
+      <w:proofErr w:type="spellStart"/>
+      <w:r>
+        <w:t>dragContainer</w:t>
+      </w:r>
+      <w:proofErr w:type="spellEnd"/>
+      <w:r>
+        <w:t>"&gt;</w:t>
+      </w:r>
+    </w:p>
+    <w:p>
+      <w:r>
+        <w:t xml:space="preserve">  &lt;div id="</w:t>
+      </w:r>
+      <w:proofErr w:type="spellStart"/>
+      <w:r>
+        <w:t>dragItem</w:t>
+      </w:r>
+      <w:proofErr w:type="spellEnd"/>
+      <w:r>
+        <w:t xml:space="preserve">" draggable="true"&gt;Drag </w:t>
+      </w:r>
+      <w:proofErr w:type="gramStart"/>
+      <w:r>
+        <w:t>Me!&lt;</w:t>
+      </w:r>
+      <w:proofErr w:type="gramEnd"/>
+      <w:r>
+        <w:t>/div&gt;</w:t>
       </w:r>
     </w:p>
     <w:p>
@@ -1774,7 +1305,15 @@
     </w:p>
     <w:p>
       <w:r>
-        <w:t>&lt;div id="dropZone"&gt;Drop Here&lt;/div&gt;</w:t>
+        <w:t>&lt;div id="</w:t>
+      </w:r>
+      <w:proofErr w:type="spellStart"/>
+      <w:r>
+        <w:t>dropZone</w:t>
+      </w:r>
+      <w:proofErr w:type="spellEnd"/>
+      <w:r>
+        <w:t>"&gt;Drop Here&lt;/div&gt;</w:t>
       </w:r>
     </w:p>
     <w:p/>
@@ -1793,18 +1332,20 @@
         <w:t>&lt;/script&gt;</w:t>
       </w:r>
     </w:p>
-    <w:p>
-      <w:pPr>
-        <w:rPr>
-          <w:b/>
-          <w:bCs/>
-        </w:rPr>
-      </w:pPr>
-      <w:r>
-        <w:rPr>
-          <w:b/>
-          <w:bCs/>
-        </w:rPr>
+    <w:p/>
+    <w:p>
+      <w:pPr>
+        <w:rPr>
+          <w:b/>
+          <w:bCs/>
+        </w:rPr>
+      </w:pPr>
+      <w:r>
+        <w:rPr>
+          <w:b/>
+          <w:bCs/>
+        </w:rPr>
+        <w:lastRenderedPageBreak/>
         <w:t>9. Throttle Scroll Event</w:t>
       </w:r>
     </w:p>
@@ -1874,7 +1415,17 @@
         </w:numPr>
       </w:pPr>
       <w:r>
-        <w:t>Use a throttling mechanism (either manually or using a utility like lodash.throttle).</w:t>
+        <w:t xml:space="preserve">Use a throttling mechanism (either manually or using a utility like </w:t>
+      </w:r>
+      <w:proofErr w:type="spellStart"/>
+      <w:proofErr w:type="gramStart"/>
+      <w:r>
+        <w:t>lodash.throttle</w:t>
+      </w:r>
+      <w:proofErr w:type="spellEnd"/>
+      <w:proofErr w:type="gramEnd"/>
+      <w:r>
+        <w:t>).</w:t>
       </w:r>
     </w:p>
     <w:p>
@@ -1889,12 +1440,28 @@
     </w:p>
     <w:p>
       <w:r>
-        <w:t>&lt;div id="scrollableContent" style="height: 400px; overflow: scroll;"&gt;</w:t>
-      </w:r>
-    </w:p>
-    <w:p>
-      <w:r>
-        <w:t xml:space="preserve">  &lt;!-- Add a large block of text or content here to make the area scrollable --&gt;</w:t>
+        <w:t>&lt;div id="</w:t>
+      </w:r>
+      <w:proofErr w:type="spellStart"/>
+      <w:r>
+        <w:t>scrollableContent</w:t>
+      </w:r>
+      <w:proofErr w:type="spellEnd"/>
+      <w:r>
+        <w:t>" style="height: 400px; overflow: scroll;"&gt;</w:t>
+      </w:r>
+    </w:p>
+    <w:p>
+      <w:r>
+        <w:t xml:space="preserve">  </w:t>
+      </w:r>
+      <w:proofErr w:type="gramStart"/>
+      <w:r>
+        <w:t>&lt;!--</w:t>
+      </w:r>
+      <w:proofErr w:type="gramEnd"/>
+      <w:r>
+        <w:t xml:space="preserve"> Add a large block of text or content here to make the area scrollable --&gt;</w:t>
       </w:r>
     </w:p>
     <w:p>
@@ -1904,7 +1471,15 @@
     </w:p>
     <w:p>
       <w:r>
-        <w:t>&lt;p id="scrollPos"&gt;Scroll Position: 0&lt;/p&gt;</w:t>
+        <w:t>&lt;p id="</w:t>
+      </w:r>
+      <w:proofErr w:type="spellStart"/>
+      <w:r>
+        <w:t>scrollPos</w:t>
+      </w:r>
+      <w:proofErr w:type="spellEnd"/>
+      <w:r>
+        <w:t>"&gt;Scroll Position: 0&lt;/p&gt;</w:t>
       </w:r>
     </w:p>
     <w:p/>
@@ -1924,140 +1499,16 @@
       </w:r>
     </w:p>
     <w:p>
-      <w:r>
-        <w:pict w14:anchorId="06CD4D21">
-          <v:rect id="_x0000_i1054" style="width:0;height:1.5pt" o:hralign="center" o:hrstd="t" o:hr="t" fillcolor="#a0a0a0" stroked="f"/>
-        </w:pict>
-      </w:r>
-    </w:p>
-    <w:p>
-      <w:pPr>
-        <w:rPr>
-          <w:b/>
-          <w:bCs/>
-        </w:rPr>
-      </w:pPr>
-      <w:r>
-        <w:rPr>
-          <w:b/>
-          <w:bCs/>
-        </w:rPr>
-        <w:t>Bonus Challenge (Optional)</w:t>
-      </w:r>
-    </w:p>
-    <w:p>
-      <w:pPr>
-        <w:rPr>
-          <w:b/>
-          <w:bCs/>
-        </w:rPr>
-      </w:pPr>
-      <w:r>
-        <w:rPr>
-          <w:b/>
-          <w:bCs/>
-        </w:rPr>
-        <w:t>10. Custom Event</w:t>
-      </w:r>
-    </w:p>
-    <w:p>
-      <w:pPr>
-        <w:numPr>
-          <w:ilvl w:val="0"/>
-          <w:numId w:val="19"/>
-        </w:numPr>
-      </w:pPr>
-      <w:r>
-        <w:rPr>
-          <w:b/>
-          <w:bCs/>
-        </w:rPr>
-        <w:t>Objective</w:t>
-      </w:r>
-      <w:r>
-        <w:t>: Create and dispatch a custom event when a specific action occurs (e.g., a user clicks a button three times).</w:t>
-      </w:r>
-    </w:p>
-    <w:p>
-      <w:pPr>
-        <w:numPr>
-          <w:ilvl w:val="0"/>
-          <w:numId w:val="19"/>
-        </w:numPr>
-      </w:pPr>
-      <w:r>
-        <w:rPr>
-          <w:b/>
-          <w:bCs/>
-        </w:rPr>
-        <w:t>Instructions</w:t>
-      </w:r>
-      <w:r>
-        <w:t>:</w:t>
-      </w:r>
-    </w:p>
-    <w:p>
-      <w:pPr>
-        <w:numPr>
-          <w:ilvl w:val="1"/>
-          <w:numId w:val="19"/>
-        </w:numPr>
-      </w:pPr>
-      <w:r>
-        <w:t>Create a button that triggers a custom event after being clicked three times.</w:t>
-      </w:r>
-    </w:p>
-    <w:p>
-      <w:pPr>
-        <w:numPr>
-          <w:ilvl w:val="1"/>
-          <w:numId w:val="19"/>
-        </w:numPr>
-      </w:pPr>
-      <w:r>
-        <w:t>When the custom event is fired, display a message below the button.</w:t>
-      </w:r>
-    </w:p>
-    <w:p>
-      <w:r>
-        <w:t>html</w:t>
-      </w:r>
-    </w:p>
-    <w:p>
-      <w:r>
-        <w:t>Copy code</w:t>
-      </w:r>
-    </w:p>
-    <w:p>
-      <w:r>
-        <w:t>&lt;button id="customEventButton"&gt;Click Me&lt;/button&gt;</w:t>
-      </w:r>
-    </w:p>
-    <w:p>
-      <w:r>
-        <w:t>&lt;p id="customEventMessage"&gt;&lt;/p&gt;</w:t>
-      </w:r>
-    </w:p>
-    <w:p/>
-    <w:p>
-      <w:r>
-        <w:t>&lt;script&gt;</w:t>
-      </w:r>
-    </w:p>
-    <w:p>
-      <w:r>
-        <w:t xml:space="preserve">  // Write the JavaScript code here (handle custom event creation and dispatch)</w:t>
-      </w:r>
-    </w:p>
-    <w:p>
-      <w:r>
-        <w:t>&lt;/script&gt;</w:t>
-      </w:r>
-    </w:p>
-    <w:p/>
+      <w:pPr>
+        <w:rPr>
+          <w:b/>
+          <w:bCs/>
+        </w:rPr>
+      </w:pPr>
+    </w:p>
     <w:sectPr>
       <w:pgSz w:w="11906" w:h="16838"/>
-      <w:pgMar w:top="1440" w:right="1440" w:bottom="1440" w:left="1440" w:header="708" w:footer="708" w:gutter="0"/>
+      <w:pgMar w:top="720" w:right="720" w:bottom="720" w:left="720" w:header="708" w:footer="708" w:gutter="0"/>
       <w:cols w:space="708"/>
       <w:docGrid w:linePitch="360"/>
     </w:sectPr>
@@ -2068,6 +1519,27 @@
 <file path=word/numbering.xml><?xml version="1.0" encoding="utf-8"?>
 <w:numbering xmlns:wpc="http://schemas.microsoft.com/office/word/2010/wordprocessingCanvas" xmlns:cx="http://schemas.microsoft.com/office/drawing/2014/chartex" xmlns:cx1="http://schemas.microsoft.com/office/drawing/2015/9/8/chartex" xmlns:cx2="http://schemas.microsoft.com/office/drawing/2015/10/21/chartex" xmlns:cx3="http://schemas.microsoft.com/office/drawing/2016/5/9/chartex" xmlns:cx4="http://schemas.microsoft.com/office/drawing/2016/5/10/chartex" xmlns:cx5="http://schemas.microsoft.com/office/drawing/2016/5/11/chartex" xmlns:cx6="http://schemas.microsoft.com/office/drawing/2016/5/12/chartex" xmlns:cx7="http://schemas.microsoft.com/office/drawing/2016/5/13/chartex" xmlns:cx8="http://schemas.microsoft.com/office/drawing/2016/5/14/chartex" xmlns:mc="http://schemas.openxmlformats.org/markup-compatibility/2006" xmlns:aink="http://schemas.microsoft.com/office/drawing/2016/ink" xmlns:am3d="http://schemas.microsoft.com/office/drawing/2017/model3d" xmlns:o="urn:schemas-microsoft-com:office:office" xmlns:oel="http://schemas.microsoft.com/office/2019/extlst" xmlns:r="http://schemas.openxmlformats.org/officeDocument/2006/relationships" xmlns:m="http://schemas.openxmlformats.org/officeDocument/2006/math" xmlns:v="urn:schemas-microsoft-com:vml" xmlns:wp14="http://schemas.microsoft.com/office/word/2010/wordprocessingDrawing" xmlns:wp="http://schemas.openxmlformats.org/drawingml/2006/wordprocessingDrawing" xmlns:w10="urn:schemas-microsoft-com:office:word" xmlns:w="http://schemas.openxmlformats.org/wordprocessingml/2006/main" xmlns:w14="http://schemas.microsoft.com/office/word/2010/wordml" xmlns:w15="http://schemas.microsoft.com/office/word/2012/wordml" xmlns:w16cex="http://schemas.microsoft.com/office/word/2018/wordml/cex" xmlns:w16cid="http://schemas.microsoft.com/office/word/2016/wordml/cid" xmlns:w16="http://schemas.microsoft.com/office/word/2018/wordml" xmlns:w16du="http://schemas.microsoft.com/office/word/2023/wordml/word16du" xmlns:w16sdtdh="http://schemas.microsoft.com/office/word/2020/wordml/sdtdatahash" xmlns:w16se="http://schemas.microsoft.com/office/word/2015/wordml/symex" xmlns:wpg="http://schemas.microsoft.com/office/word/2010/wordprocessingGroup" xmlns:wpi="http://schemas.microsoft.com/office/word/2010/wordprocessingInk" xmlns:wne="http://schemas.microsoft.com/office/word/2006/wordml" xmlns:wps="http://schemas.microsoft.com/office/word/2010/wordprocessingShape" mc:Ignorable="w14 w15 w16se w16cid w16 w16cex w16sdtdh w16du wp14">
   <w:abstractNum w:abstractNumId="0" w15:restartNumberingAfterBreak="0">
+    <w:nsid w:val="FFFFFF89"/>
+    <w:multiLevelType w:val="singleLevel"/>
+    <w:tmpl w:val="42C0209E"/>
+    <w:lvl w:ilvl="0">
+      <w:start w:val="1"/>
+      <w:numFmt w:val="bullet"/>
+      <w:pStyle w:val="ListBullet"/>
+      <w:lvlText w:val=""/>
+      <w:lvlJc w:val="left"/>
+      <w:pPr>
+        <w:tabs>
+          <w:tab w:val="num" w:pos="360"/>
+        </w:tabs>
+        <w:ind w:left="360" w:hanging="360"/>
+      </w:pPr>
+      <w:rPr>
+        <w:rFonts w:ascii="Symbol" w:hAnsi="Symbol" w:hint="default"/>
+      </w:rPr>
+    </w:lvl>
+  </w:abstractNum>
+  <w:abstractNum w:abstractNumId="1" w15:restartNumberingAfterBreak="0">
     <w:nsid w:val="003B072D"/>
     <w:multiLevelType w:val="multilevel"/>
     <w:tmpl w:val="1972B316"/>
@@ -2184,7 +1656,7 @@
       </w:pPr>
     </w:lvl>
   </w:abstractNum>
-  <w:abstractNum w:abstractNumId="1" w15:restartNumberingAfterBreak="0">
+  <w:abstractNum w:abstractNumId="2" w15:restartNumberingAfterBreak="0">
     <w:nsid w:val="0ABF7849"/>
     <w:multiLevelType w:val="multilevel"/>
     <w:tmpl w:val="A162AC82"/>
@@ -2301,7 +1773,7 @@
       </w:pPr>
     </w:lvl>
   </w:abstractNum>
-  <w:abstractNum w:abstractNumId="2" w15:restartNumberingAfterBreak="0">
+  <w:abstractNum w:abstractNumId="3" w15:restartNumberingAfterBreak="0">
     <w:nsid w:val="121C614E"/>
     <w:multiLevelType w:val="multilevel"/>
     <w:tmpl w:val="687CF0CC"/>
@@ -2446,7 +1918,7 @@
       </w:rPr>
     </w:lvl>
   </w:abstractNum>
-  <w:abstractNum w:abstractNumId="3" w15:restartNumberingAfterBreak="0">
+  <w:abstractNum w:abstractNumId="4" w15:restartNumberingAfterBreak="0">
     <w:nsid w:val="18983195"/>
     <w:multiLevelType w:val="multilevel"/>
     <w:tmpl w:val="E0C47D66"/>
@@ -2591,7 +2063,7 @@
       </w:rPr>
     </w:lvl>
   </w:abstractNum>
-  <w:abstractNum w:abstractNumId="4" w15:restartNumberingAfterBreak="0">
+  <w:abstractNum w:abstractNumId="5" w15:restartNumberingAfterBreak="0">
     <w:nsid w:val="19883F1C"/>
     <w:multiLevelType w:val="multilevel"/>
     <w:tmpl w:val="8F8A21BC"/>
@@ -2736,7 +2208,7 @@
       </w:rPr>
     </w:lvl>
   </w:abstractNum>
-  <w:abstractNum w:abstractNumId="5" w15:restartNumberingAfterBreak="0">
+  <w:abstractNum w:abstractNumId="6" w15:restartNumberingAfterBreak="0">
     <w:nsid w:val="1F941B2B"/>
     <w:multiLevelType w:val="multilevel"/>
     <w:tmpl w:val="CED447DE"/>
@@ -2881,7 +2353,7 @@
       </w:rPr>
     </w:lvl>
   </w:abstractNum>
-  <w:abstractNum w:abstractNumId="6" w15:restartNumberingAfterBreak="0">
+  <w:abstractNum w:abstractNumId="7" w15:restartNumberingAfterBreak="0">
     <w:nsid w:val="208002F1"/>
     <w:multiLevelType w:val="multilevel"/>
     <w:tmpl w:val="252A2866"/>
@@ -2998,7 +2470,7 @@
       </w:pPr>
     </w:lvl>
   </w:abstractNum>
-  <w:abstractNum w:abstractNumId="7" w15:restartNumberingAfterBreak="0">
+  <w:abstractNum w:abstractNumId="8" w15:restartNumberingAfterBreak="0">
     <w:nsid w:val="25306B57"/>
     <w:multiLevelType w:val="multilevel"/>
     <w:tmpl w:val="71A8BF56"/>
@@ -3143,7 +2615,7 @@
       </w:rPr>
     </w:lvl>
   </w:abstractNum>
-  <w:abstractNum w:abstractNumId="8" w15:restartNumberingAfterBreak="0">
+  <w:abstractNum w:abstractNumId="9" w15:restartNumberingAfterBreak="0">
     <w:nsid w:val="26245FA6"/>
     <w:multiLevelType w:val="multilevel"/>
     <w:tmpl w:val="624EA5E8"/>
@@ -3260,7 +2732,7 @@
       </w:pPr>
     </w:lvl>
   </w:abstractNum>
-  <w:abstractNum w:abstractNumId="9" w15:restartNumberingAfterBreak="0">
+  <w:abstractNum w:abstractNumId="10" w15:restartNumberingAfterBreak="0">
     <w:nsid w:val="2803419F"/>
     <w:multiLevelType w:val="multilevel"/>
     <w:tmpl w:val="5A1EAEF8"/>
@@ -3271,9 +2743,9 @@
       <w:lvlJc w:val="left"/>
       <w:pPr>
         <w:tabs>
-          <w:tab w:val="num" w:pos="720"/>
-        </w:tabs>
-        <w:ind w:left="720" w:hanging="360"/>
+          <w:tab w:val="num" w:pos="1080"/>
+        </w:tabs>
+        <w:ind w:left="1080" w:hanging="360"/>
       </w:pPr>
       <w:rPr>
         <w:rFonts w:ascii="Symbol" w:hAnsi="Symbol" w:hint="default"/>
@@ -3287,9 +2759,9 @@
       <w:lvlJc w:val="left"/>
       <w:pPr>
         <w:tabs>
-          <w:tab w:val="num" w:pos="1440"/>
-        </w:tabs>
-        <w:ind w:left="1440" w:hanging="360"/>
+          <w:tab w:val="num" w:pos="1800"/>
+        </w:tabs>
+        <w:ind w:left="1800" w:hanging="360"/>
       </w:pPr>
     </w:lvl>
     <w:lvl w:ilvl="2" w:tentative="1">
@@ -3299,9 +2771,9 @@
       <w:lvlJc w:val="left"/>
       <w:pPr>
         <w:tabs>
-          <w:tab w:val="num" w:pos="2160"/>
-        </w:tabs>
-        <w:ind w:left="2160" w:hanging="360"/>
+          <w:tab w:val="num" w:pos="2520"/>
+        </w:tabs>
+        <w:ind w:left="2520" w:hanging="360"/>
       </w:pPr>
       <w:rPr>
         <w:rFonts w:ascii="Wingdings" w:hAnsi="Wingdings" w:hint="default"/>
@@ -3315,9 +2787,9 @@
       <w:lvlJc w:val="left"/>
       <w:pPr>
         <w:tabs>
-          <w:tab w:val="num" w:pos="2880"/>
-        </w:tabs>
-        <w:ind w:left="2880" w:hanging="360"/>
+          <w:tab w:val="num" w:pos="3240"/>
+        </w:tabs>
+        <w:ind w:left="3240" w:hanging="360"/>
       </w:pPr>
       <w:rPr>
         <w:rFonts w:ascii="Wingdings" w:hAnsi="Wingdings" w:hint="default"/>
@@ -3331,9 +2803,9 @@
       <w:lvlJc w:val="left"/>
       <w:pPr>
         <w:tabs>
-          <w:tab w:val="num" w:pos="3600"/>
-        </w:tabs>
-        <w:ind w:left="3600" w:hanging="360"/>
+          <w:tab w:val="num" w:pos="3960"/>
+        </w:tabs>
+        <w:ind w:left="3960" w:hanging="360"/>
       </w:pPr>
       <w:rPr>
         <w:rFonts w:ascii="Wingdings" w:hAnsi="Wingdings" w:hint="default"/>
@@ -3347,9 +2819,9 @@
       <w:lvlJc w:val="left"/>
       <w:pPr>
         <w:tabs>
-          <w:tab w:val="num" w:pos="4320"/>
-        </w:tabs>
-        <w:ind w:left="4320" w:hanging="360"/>
+          <w:tab w:val="num" w:pos="4680"/>
+        </w:tabs>
+        <w:ind w:left="4680" w:hanging="360"/>
       </w:pPr>
       <w:rPr>
         <w:rFonts w:ascii="Wingdings" w:hAnsi="Wingdings" w:hint="default"/>
@@ -3363,9 +2835,9 @@
       <w:lvlJc w:val="left"/>
       <w:pPr>
         <w:tabs>
-          <w:tab w:val="num" w:pos="5040"/>
-        </w:tabs>
-        <w:ind w:left="5040" w:hanging="360"/>
+          <w:tab w:val="num" w:pos="5400"/>
+        </w:tabs>
+        <w:ind w:left="5400" w:hanging="360"/>
       </w:pPr>
       <w:rPr>
         <w:rFonts w:ascii="Wingdings" w:hAnsi="Wingdings" w:hint="default"/>
@@ -3379,9 +2851,9 @@
       <w:lvlJc w:val="left"/>
       <w:pPr>
         <w:tabs>
-          <w:tab w:val="num" w:pos="5760"/>
-        </w:tabs>
-        <w:ind w:left="5760" w:hanging="360"/>
+          <w:tab w:val="num" w:pos="6120"/>
+        </w:tabs>
+        <w:ind w:left="6120" w:hanging="360"/>
       </w:pPr>
       <w:rPr>
         <w:rFonts w:ascii="Wingdings" w:hAnsi="Wingdings" w:hint="default"/>
@@ -3395,9 +2867,9 @@
       <w:lvlJc w:val="left"/>
       <w:pPr>
         <w:tabs>
-          <w:tab w:val="num" w:pos="6480"/>
-        </w:tabs>
-        <w:ind w:left="6480" w:hanging="360"/>
+          <w:tab w:val="num" w:pos="6840"/>
+        </w:tabs>
+        <w:ind w:left="6840" w:hanging="360"/>
       </w:pPr>
       <w:rPr>
         <w:rFonts w:ascii="Wingdings" w:hAnsi="Wingdings" w:hint="default"/>
@@ -3405,7 +2877,7 @@
       </w:rPr>
     </w:lvl>
   </w:abstractNum>
-  <w:abstractNum w:abstractNumId="10" w15:restartNumberingAfterBreak="0">
+  <w:abstractNum w:abstractNumId="11" w15:restartNumberingAfterBreak="0">
     <w:nsid w:val="32272DCC"/>
     <w:multiLevelType w:val="multilevel"/>
     <w:tmpl w:val="4F749FE4"/>
@@ -3550,7 +3022,7 @@
       </w:rPr>
     </w:lvl>
   </w:abstractNum>
-  <w:abstractNum w:abstractNumId="11" w15:restartNumberingAfterBreak="0">
+  <w:abstractNum w:abstractNumId="12" w15:restartNumberingAfterBreak="0">
     <w:nsid w:val="3C0C6120"/>
     <w:multiLevelType w:val="multilevel"/>
     <w:tmpl w:val="82A0BD2C"/>
@@ -3695,7 +3167,120 @@
       </w:rPr>
     </w:lvl>
   </w:abstractNum>
-  <w:abstractNum w:abstractNumId="12" w15:restartNumberingAfterBreak="0">
+  <w:abstractNum w:abstractNumId="13" w15:restartNumberingAfterBreak="0">
+    <w:nsid w:val="3C4726C7"/>
+    <w:multiLevelType w:val="hybridMultilevel"/>
+    <w:tmpl w:val="9558ED26"/>
+    <w:lvl w:ilvl="0" w:tplc="40090001">
+      <w:start w:val="1"/>
+      <w:numFmt w:val="bullet"/>
+      <w:lvlText w:val=""/>
+      <w:lvlJc w:val="left"/>
+      <w:pPr>
+        <w:ind w:left="720" w:hanging="360"/>
+      </w:pPr>
+      <w:rPr>
+        <w:rFonts w:ascii="Symbol" w:hAnsi="Symbol" w:hint="default"/>
+      </w:rPr>
+    </w:lvl>
+    <w:lvl w:ilvl="1" w:tplc="40090003">
+      <w:start w:val="1"/>
+      <w:numFmt w:val="bullet"/>
+      <w:lvlText w:val="o"/>
+      <w:lvlJc w:val="left"/>
+      <w:pPr>
+        <w:ind w:left="1440" w:hanging="360"/>
+      </w:pPr>
+      <w:rPr>
+        <w:rFonts w:ascii="Courier New" w:hAnsi="Courier New" w:cs="Courier New" w:hint="default"/>
+      </w:rPr>
+    </w:lvl>
+    <w:lvl w:ilvl="2" w:tplc="40090005" w:tentative="1">
+      <w:start w:val="1"/>
+      <w:numFmt w:val="bullet"/>
+      <w:lvlText w:val=""/>
+      <w:lvlJc w:val="left"/>
+      <w:pPr>
+        <w:ind w:left="2160" w:hanging="360"/>
+      </w:pPr>
+      <w:rPr>
+        <w:rFonts w:ascii="Wingdings" w:hAnsi="Wingdings" w:hint="default"/>
+      </w:rPr>
+    </w:lvl>
+    <w:lvl w:ilvl="3" w:tplc="40090001" w:tentative="1">
+      <w:start w:val="1"/>
+      <w:numFmt w:val="bullet"/>
+      <w:lvlText w:val=""/>
+      <w:lvlJc w:val="left"/>
+      <w:pPr>
+        <w:ind w:left="2880" w:hanging="360"/>
+      </w:pPr>
+      <w:rPr>
+        <w:rFonts w:ascii="Symbol" w:hAnsi="Symbol" w:hint="default"/>
+      </w:rPr>
+    </w:lvl>
+    <w:lvl w:ilvl="4" w:tplc="40090003" w:tentative="1">
+      <w:start w:val="1"/>
+      <w:numFmt w:val="bullet"/>
+      <w:lvlText w:val="o"/>
+      <w:lvlJc w:val="left"/>
+      <w:pPr>
+        <w:ind w:left="3600" w:hanging="360"/>
+      </w:pPr>
+      <w:rPr>
+        <w:rFonts w:ascii="Courier New" w:hAnsi="Courier New" w:cs="Courier New" w:hint="default"/>
+      </w:rPr>
+    </w:lvl>
+    <w:lvl w:ilvl="5" w:tplc="40090005" w:tentative="1">
+      <w:start w:val="1"/>
+      <w:numFmt w:val="bullet"/>
+      <w:lvlText w:val=""/>
+      <w:lvlJc w:val="left"/>
+      <w:pPr>
+        <w:ind w:left="4320" w:hanging="360"/>
+      </w:pPr>
+      <w:rPr>
+        <w:rFonts w:ascii="Wingdings" w:hAnsi="Wingdings" w:hint="default"/>
+      </w:rPr>
+    </w:lvl>
+    <w:lvl w:ilvl="6" w:tplc="40090001" w:tentative="1">
+      <w:start w:val="1"/>
+      <w:numFmt w:val="bullet"/>
+      <w:lvlText w:val=""/>
+      <w:lvlJc w:val="left"/>
+      <w:pPr>
+        <w:ind w:left="5040" w:hanging="360"/>
+      </w:pPr>
+      <w:rPr>
+        <w:rFonts w:ascii="Symbol" w:hAnsi="Symbol" w:hint="default"/>
+      </w:rPr>
+    </w:lvl>
+    <w:lvl w:ilvl="7" w:tplc="40090003" w:tentative="1">
+      <w:start w:val="1"/>
+      <w:numFmt w:val="bullet"/>
+      <w:lvlText w:val="o"/>
+      <w:lvlJc w:val="left"/>
+      <w:pPr>
+        <w:ind w:left="5760" w:hanging="360"/>
+      </w:pPr>
+      <w:rPr>
+        <w:rFonts w:ascii="Courier New" w:hAnsi="Courier New" w:cs="Courier New" w:hint="default"/>
+      </w:rPr>
+    </w:lvl>
+    <w:lvl w:ilvl="8" w:tplc="40090005" w:tentative="1">
+      <w:start w:val="1"/>
+      <w:numFmt w:val="bullet"/>
+      <w:lvlText w:val=""/>
+      <w:lvlJc w:val="left"/>
+      <w:pPr>
+        <w:ind w:left="6480" w:hanging="360"/>
+      </w:pPr>
+      <w:rPr>
+        <w:rFonts w:ascii="Wingdings" w:hAnsi="Wingdings" w:hint="default"/>
+      </w:rPr>
+    </w:lvl>
+  </w:abstractNum>
+  <w:abstractNum w:abstractNumId="14" w15:restartNumberingAfterBreak="0">
     <w:nsid w:val="3CB40B67"/>
     <w:multiLevelType w:val="multilevel"/>
     <w:tmpl w:val="32765490"/>
@@ -3812,7 +3397,7 @@
       </w:pPr>
     </w:lvl>
   </w:abstractNum>
-  <w:abstractNum w:abstractNumId="13" w15:restartNumberingAfterBreak="0">
+  <w:abstractNum w:abstractNumId="15" w15:restartNumberingAfterBreak="0">
     <w:nsid w:val="42A15BA9"/>
     <w:multiLevelType w:val="multilevel"/>
     <w:tmpl w:val="357EA9E6"/>
@@ -3957,7 +3542,7 @@
       </w:rPr>
     </w:lvl>
   </w:abstractNum>
-  <w:abstractNum w:abstractNumId="14" w15:restartNumberingAfterBreak="0">
+  <w:abstractNum w:abstractNumId="16" w15:restartNumberingAfterBreak="0">
     <w:nsid w:val="5F9B0A63"/>
     <w:multiLevelType w:val="multilevel"/>
     <w:tmpl w:val="6F4E6122"/>
@@ -4074,7 +3659,7 @@
       </w:pPr>
     </w:lvl>
   </w:abstractNum>
-  <w:abstractNum w:abstractNumId="15" w15:restartNumberingAfterBreak="0">
+  <w:abstractNum w:abstractNumId="17" w15:restartNumberingAfterBreak="0">
     <w:nsid w:val="64EF6FDF"/>
     <w:multiLevelType w:val="multilevel"/>
     <w:tmpl w:val="155CE97A"/>
@@ -4191,7 +3776,7 @@
       </w:pPr>
     </w:lvl>
   </w:abstractNum>
-  <w:abstractNum w:abstractNumId="16" w15:restartNumberingAfterBreak="0">
+  <w:abstractNum w:abstractNumId="18" w15:restartNumberingAfterBreak="0">
     <w:nsid w:val="76097EE6"/>
     <w:multiLevelType w:val="multilevel"/>
     <w:tmpl w:val="2180A6E4"/>
@@ -4336,7 +3921,120 @@
       </w:rPr>
     </w:lvl>
   </w:abstractNum>
-  <w:abstractNum w:abstractNumId="17" w15:restartNumberingAfterBreak="0">
+  <w:abstractNum w:abstractNumId="19" w15:restartNumberingAfterBreak="0">
+    <w:nsid w:val="79047115"/>
+    <w:multiLevelType w:val="hybridMultilevel"/>
+    <w:tmpl w:val="1E74CCF0"/>
+    <w:lvl w:ilvl="0" w:tplc="40090001">
+      <w:start w:val="1"/>
+      <w:numFmt w:val="bullet"/>
+      <w:lvlText w:val=""/>
+      <w:lvlJc w:val="left"/>
+      <w:pPr>
+        <w:ind w:left="720" w:hanging="360"/>
+      </w:pPr>
+      <w:rPr>
+        <w:rFonts w:ascii="Symbol" w:hAnsi="Symbol" w:hint="default"/>
+      </w:rPr>
+    </w:lvl>
+    <w:lvl w:ilvl="1" w:tplc="40090003">
+      <w:start w:val="1"/>
+      <w:numFmt w:val="bullet"/>
+      <w:lvlText w:val="o"/>
+      <w:lvlJc w:val="left"/>
+      <w:pPr>
+        <w:ind w:left="1440" w:hanging="360"/>
+      </w:pPr>
+      <w:rPr>
+        <w:rFonts w:ascii="Courier New" w:hAnsi="Courier New" w:cs="Courier New" w:hint="default"/>
+      </w:rPr>
+    </w:lvl>
+    <w:lvl w:ilvl="2" w:tplc="40090005" w:tentative="1">
+      <w:start w:val="1"/>
+      <w:numFmt w:val="bullet"/>
+      <w:lvlText w:val=""/>
+      <w:lvlJc w:val="left"/>
+      <w:pPr>
+        <w:ind w:left="2160" w:hanging="360"/>
+      </w:pPr>
+      <w:rPr>
+        <w:rFonts w:ascii="Wingdings" w:hAnsi="Wingdings" w:hint="default"/>
+      </w:rPr>
+    </w:lvl>
+    <w:lvl w:ilvl="3" w:tplc="40090001" w:tentative="1">
+      <w:start w:val="1"/>
+      <w:numFmt w:val="bullet"/>
+      <w:lvlText w:val=""/>
+      <w:lvlJc w:val="left"/>
+      <w:pPr>
+        <w:ind w:left="2880" w:hanging="360"/>
+      </w:pPr>
+      <w:rPr>
+        <w:rFonts w:ascii="Symbol" w:hAnsi="Symbol" w:hint="default"/>
+      </w:rPr>
+    </w:lvl>
+    <w:lvl w:ilvl="4" w:tplc="40090003" w:tentative="1">
+      <w:start w:val="1"/>
+      <w:numFmt w:val="bullet"/>
+      <w:lvlText w:val="o"/>
+      <w:lvlJc w:val="left"/>
+      <w:pPr>
+        <w:ind w:left="3600" w:hanging="360"/>
+      </w:pPr>
+      <w:rPr>
+        <w:rFonts w:ascii="Courier New" w:hAnsi="Courier New" w:cs="Courier New" w:hint="default"/>
+      </w:rPr>
+    </w:lvl>
+    <w:lvl w:ilvl="5" w:tplc="40090005" w:tentative="1">
+      <w:start w:val="1"/>
+      <w:numFmt w:val="bullet"/>
+      <w:lvlText w:val=""/>
+      <w:lvlJc w:val="left"/>
+      <w:pPr>
+        <w:ind w:left="4320" w:hanging="360"/>
+      </w:pPr>
+      <w:rPr>
+        <w:rFonts w:ascii="Wingdings" w:hAnsi="Wingdings" w:hint="default"/>
+      </w:rPr>
+    </w:lvl>
+    <w:lvl w:ilvl="6" w:tplc="40090001" w:tentative="1">
+      <w:start w:val="1"/>
+      <w:numFmt w:val="bullet"/>
+      <w:lvlText w:val=""/>
+      <w:lvlJc w:val="left"/>
+      <w:pPr>
+        <w:ind w:left="5040" w:hanging="360"/>
+      </w:pPr>
+      <w:rPr>
+        <w:rFonts w:ascii="Symbol" w:hAnsi="Symbol" w:hint="default"/>
+      </w:rPr>
+    </w:lvl>
+    <w:lvl w:ilvl="7" w:tplc="40090003" w:tentative="1">
+      <w:start w:val="1"/>
+      <w:numFmt w:val="bullet"/>
+      <w:lvlText w:val="o"/>
+      <w:lvlJc w:val="left"/>
+      <w:pPr>
+        <w:ind w:left="5760" w:hanging="360"/>
+      </w:pPr>
+      <w:rPr>
+        <w:rFonts w:ascii="Courier New" w:hAnsi="Courier New" w:cs="Courier New" w:hint="default"/>
+      </w:rPr>
+    </w:lvl>
+    <w:lvl w:ilvl="8" w:tplc="40090005" w:tentative="1">
+      <w:start w:val="1"/>
+      <w:numFmt w:val="bullet"/>
+      <w:lvlText w:val=""/>
+      <w:lvlJc w:val="left"/>
+      <w:pPr>
+        <w:ind w:left="6480" w:hanging="360"/>
+      </w:pPr>
+      <w:rPr>
+        <w:rFonts w:ascii="Wingdings" w:hAnsi="Wingdings" w:hint="default"/>
+      </w:rPr>
+    </w:lvl>
+  </w:abstractNum>
+  <w:abstractNum w:abstractNumId="20" w15:restartNumberingAfterBreak="0">
     <w:nsid w:val="7D5A384C"/>
     <w:multiLevelType w:val="multilevel"/>
     <w:tmpl w:val="F190A02E"/>
@@ -4453,7 +4151,7 @@
       </w:pPr>
     </w:lvl>
   </w:abstractNum>
-  <w:abstractNum w:abstractNumId="18" w15:restartNumberingAfterBreak="0">
+  <w:abstractNum w:abstractNumId="21" w15:restartNumberingAfterBreak="0">
     <w:nsid w:val="7D8A727E"/>
     <w:multiLevelType w:val="multilevel"/>
     <w:tmpl w:val="1310A88E"/>
@@ -4571,61 +4269,70 @@
     </w:lvl>
   </w:abstractNum>
   <w:num w:numId="1" w16cid:durableId="1160466790">
+    <w:abstractNumId w:val="14"/>
+  </w:num>
+  <w:num w:numId="2" w16cid:durableId="1237785454">
+    <w:abstractNumId w:val="20"/>
+  </w:num>
+  <w:num w:numId="3" w16cid:durableId="2026398879">
+    <w:abstractNumId w:val="1"/>
+  </w:num>
+  <w:num w:numId="4" w16cid:durableId="1413889431">
+    <w:abstractNumId w:val="2"/>
+  </w:num>
+  <w:num w:numId="5" w16cid:durableId="573900669">
+    <w:abstractNumId w:val="7"/>
+  </w:num>
+  <w:num w:numId="6" w16cid:durableId="1184829966">
+    <w:abstractNumId w:val="17"/>
+  </w:num>
+  <w:num w:numId="7" w16cid:durableId="343091318">
+    <w:abstractNumId w:val="9"/>
+  </w:num>
+  <w:num w:numId="8" w16cid:durableId="1956710132">
+    <w:abstractNumId w:val="21"/>
+  </w:num>
+  <w:num w:numId="9" w16cid:durableId="1883975733">
+    <w:abstractNumId w:val="16"/>
+  </w:num>
+  <w:num w:numId="10" w16cid:durableId="1699741994">
+    <w:abstractNumId w:val="8"/>
+  </w:num>
+  <w:num w:numId="11" w16cid:durableId="1254390247">
+    <w:abstractNumId w:val="11"/>
+  </w:num>
+  <w:num w:numId="12" w16cid:durableId="1559124851">
     <w:abstractNumId w:val="12"/>
   </w:num>
-  <w:num w:numId="2" w16cid:durableId="1237785454">
-    <w:abstractNumId w:val="17"/>
+  <w:num w:numId="13" w16cid:durableId="1105230384">
+    <w:abstractNumId w:val="15"/>
   </w:num>
-  <w:num w:numId="3" w16cid:durableId="2026398879">
-    <w:abstractNumId w:val="0"/>
+  <w:num w:numId="14" w16cid:durableId="171771558">
+    <w:abstractNumId w:val="18"/>
   </w:num>
-  <w:num w:numId="4" w16cid:durableId="1413889431">
-    <w:abstractNumId w:val="1"/>
-  </w:num>
-  <w:num w:numId="5" w16cid:durableId="573900669">
+  <w:num w:numId="15" w16cid:durableId="810026337">
     <w:abstractNumId w:val="6"/>
   </w:num>
-  <w:num w:numId="6" w16cid:durableId="1184829966">
-    <w:abstractNumId w:val="15"/>
+  <w:num w:numId="16" w16cid:durableId="743380617">
+    <w:abstractNumId w:val="3"/>
   </w:num>
-  <w:num w:numId="7" w16cid:durableId="343091318">
-    <w:abstractNumId w:val="8"/>
+  <w:num w:numId="17" w16cid:durableId="1371146450">
+    <w:abstractNumId w:val="5"/>
   </w:num>
-  <w:num w:numId="8" w16cid:durableId="1956710132">
-    <w:abstractNumId w:val="18"/>
+  <w:num w:numId="18" w16cid:durableId="588271926">
+    <w:abstractNumId w:val="4"/>
   </w:num>
-  <w:num w:numId="9" w16cid:durableId="1883975733">
-    <w:abstractNumId w:val="14"/>
-  </w:num>
-  <w:num w:numId="10" w16cid:durableId="1699741994">
-    <w:abstractNumId w:val="7"/>
-  </w:num>
-  <w:num w:numId="11" w16cid:durableId="1254390247">
+  <w:num w:numId="19" w16cid:durableId="1934125077">
     <w:abstractNumId w:val="10"/>
   </w:num>
-  <w:num w:numId="12" w16cid:durableId="1559124851">
-    <w:abstractNumId w:val="11"/>
-  </w:num>
-  <w:num w:numId="13" w16cid:durableId="1105230384">
+  <w:num w:numId="20" w16cid:durableId="29650278">
     <w:abstractNumId w:val="13"/>
   </w:num>
-  <w:num w:numId="14" w16cid:durableId="171771558">
-    <w:abstractNumId w:val="16"/>
+  <w:num w:numId="21" w16cid:durableId="689338358">
+    <w:abstractNumId w:val="19"/>
   </w:num>
-  <w:num w:numId="15" w16cid:durableId="810026337">
-    <w:abstractNumId w:val="5"/>
-  </w:num>
-  <w:num w:numId="16" w16cid:durableId="743380617">
-    <w:abstractNumId w:val="2"/>
-  </w:num>
-  <w:num w:numId="17" w16cid:durableId="1371146450">
-    <w:abstractNumId w:val="4"/>
-  </w:num>
-  <w:num w:numId="18" w16cid:durableId="588271926">
-    <w:abstractNumId w:val="3"/>
-  </w:num>
-  <w:num w:numId="19" w16cid:durableId="1934125077">
-    <w:abstractNumId w:val="9"/>
+  <w:num w:numId="22" w16cid:durableId="1776438374">
+    <w:abstractNumId w:val="0"/>
   </w:num>
 </w:numbering>
 </file>
@@ -5034,6 +4741,7 @@
   <w:style w:type="character" w:default="1" w:styleId="DefaultParagraphFont">
     <w:name w:val="Default Paragraph Font"/>
     <w:uiPriority w:val="1"/>
+    <w:semiHidden/>
     <w:unhideWhenUsed/>
   </w:style>
   <w:style w:type="table" w:default="1" w:styleId="TableNormal">
@@ -5056,6 +4764,30 @@
     <w:uiPriority w:val="99"/>
     <w:semiHidden/>
     <w:unhideWhenUsed/>
+  </w:style>
+  <w:style w:type="paragraph" w:styleId="ListParagraph">
+    <w:name w:val="List Paragraph"/>
+    <w:basedOn w:val="Normal"/>
+    <w:uiPriority w:val="34"/>
+    <w:qFormat/>
+    <w:rsid w:val="00D70FAC"/>
+    <w:pPr>
+      <w:ind w:left="720"/>
+      <w:contextualSpacing/>
+    </w:pPr>
+  </w:style>
+  <w:style w:type="paragraph" w:styleId="ListBullet">
+    <w:name w:val="List Bullet"/>
+    <w:basedOn w:val="Normal"/>
+    <w:uiPriority w:val="99"/>
+    <w:unhideWhenUsed/>
+    <w:rsid w:val="00BE6173"/>
+    <w:pPr>
+      <w:numPr>
+        <w:numId w:val="22"/>
+      </w:numPr>
+      <w:contextualSpacing/>
+    </w:pPr>
   </w:style>
 </w:styles>
 </file>

</xml_diff>